<commit_message>
the first question answer is done
</commit_message>
<xml_diff>
--- a/Intro to website & the internet.docx
+++ b/Intro to website & the internet.docx
@@ -335,67 +335,12 @@
         <w:ind w:left="7200" w:firstLine="0"/>
         <w:rPr>
           <w:rFonts w:ascii="Times New Roman" w:hAnsi="Times New Roman" w:eastAsia="Times New Roman" w:cs="Times New Roman"/>
-          <w:sz w:val="28"/>
-          <w:szCs w:val="28"/>
-        </w:rPr>
-      </w:pPr>
-    </w:p>
-    <w:p>
-      <w:pPr>
-        <w:spacing w:before="240" w:after="160" w:line="259" w:lineRule="auto"/>
-        <w:rPr>
-          <w:rFonts w:ascii="Times New Roman" w:hAnsi="Times New Roman" w:eastAsia="Times New Roman" w:cs="Times New Roman"/>
-          <w:sz w:val="28"/>
-          <w:szCs w:val="28"/>
-        </w:rPr>
-      </w:pPr>
-      <w:r>
-        <w:rPr>
-          <w:rFonts w:ascii="Times New Roman" w:hAnsi="Times New Roman" w:eastAsia="Times New Roman" w:cs="Times New Roman"/>
-          <w:sz w:val="28"/>
-          <w:szCs w:val="28"/>
-          <w:rtl w:val="0"/>
-        </w:rPr>
-        <w:t>1.History of Internet[The evolution]</w:t>
-      </w:r>
-    </w:p>
-    <w:p>
-      <w:pPr>
-        <w:spacing w:before="240" w:after="160" w:line="259" w:lineRule="auto"/>
-        <w:rPr>
-          <w:rFonts w:ascii="Times New Roman" w:hAnsi="Times New Roman" w:eastAsia="Times New Roman" w:cs="Times New Roman"/>
-          <w:sz w:val="28"/>
-          <w:szCs w:val="28"/>
-        </w:rPr>
-      </w:pPr>
-      <w:r>
-        <w:rPr>
-          <w:rFonts w:ascii="Times New Roman" w:hAnsi="Times New Roman" w:eastAsia="Times New Roman" w:cs="Times New Roman"/>
-          <w:sz w:val="28"/>
-          <w:szCs w:val="28"/>
-          <w:rtl w:val="0"/>
-        </w:rPr>
-        <w:t>2.View the 5-10 popular websites of your choice from web archive URL and put your observation and assessment.</w:t>
-      </w:r>
-    </w:p>
-    <w:p>
-      <w:pPr>
-        <w:spacing w:before="240" w:after="160" w:line="259" w:lineRule="auto"/>
-        <w:rPr>
-          <w:rFonts w:ascii="Times New Roman" w:hAnsi="Times New Roman" w:eastAsia="Times New Roman" w:cs="Times New Roman"/>
-          <w:sz w:val="28"/>
-          <w:szCs w:val="28"/>
-        </w:rPr>
-      </w:pPr>
-      <w:r>
-        <w:rPr>
-          <w:rFonts w:ascii="Times New Roman" w:hAnsi="Times New Roman" w:eastAsia="Times New Roman" w:cs="Times New Roman"/>
-          <w:sz w:val="28"/>
-          <w:szCs w:val="28"/>
-          <w:rtl w:val="0"/>
-        </w:rPr>
-        <w:t>3. List 5 website each on the 12 categories you learned</w:t>
-      </w:r>
+          <w:b/>
+          <w:bCs/>
+          <w:sz w:val="28"/>
+          <w:szCs w:val="28"/>
+        </w:rPr>
+      </w:pPr>
     </w:p>
     <w:p>
       <w:pPr>
@@ -404,6 +349,2862 @@
           <w:numId w:val="1"/>
         </w:numPr>
         <w:spacing w:before="240" w:after="160" w:line="259" w:lineRule="auto"/>
+        <w:rPr>
+          <w:rFonts w:ascii="Times New Roman" w:hAnsi="Times New Roman" w:eastAsia="Times New Roman" w:cs="Times New Roman"/>
+          <w:b/>
+          <w:bCs/>
+          <w:sz w:val="28"/>
+          <w:szCs w:val="28"/>
+          <w:rtl w:val="0"/>
+        </w:rPr>
+      </w:pPr>
+      <w:r>
+        <w:rPr>
+          <w:rFonts w:ascii="Times New Roman" w:hAnsi="Times New Roman" w:eastAsia="Times New Roman" w:cs="Times New Roman"/>
+          <w:b/>
+          <w:bCs/>
+          <w:sz w:val="28"/>
+          <w:szCs w:val="28"/>
+          <w:rtl w:val="0"/>
+        </w:rPr>
+        <w:t>History of Internet[The evolution]</w:t>
+      </w:r>
+    </w:p>
+    <w:p>
+      <w:pPr>
+        <w:pStyle w:val="8"/>
+        <w:keepNext w:val="0"/>
+        <w:keepLines w:val="0"/>
+        <w:widowControl/>
+        <w:suppressLineNumbers w:val="0"/>
+        <w:bidi w:val="0"/>
+        <w:spacing w:before="240" w:beforeAutospacing="0" w:after="160" w:afterAutospacing="0" w:line="19" w:lineRule="atLeast"/>
+        <w:jc w:val="both"/>
+        <w:rPr>
+          <w:rFonts w:hint="default" w:ascii="Times New Roman" w:hAnsi="Times New Roman" w:cs="Times New Roman"/>
+          <w:sz w:val="24"/>
+          <w:szCs w:val="24"/>
+        </w:rPr>
+      </w:pPr>
+      <w:r>
+        <w:rPr>
+          <w:rFonts w:hint="default" w:ascii="Times New Roman" w:hAnsi="Times New Roman" w:cs="Times New Roman"/>
+          <w:i w:val="0"/>
+          <w:color w:val="000000"/>
+          <w:sz w:val="24"/>
+          <w:szCs w:val="24"/>
+          <w:u w:val="none"/>
+          <w:shd w:val="clear" w:fill="FFFFFF"/>
+          <w:vertAlign w:val="baseline"/>
+        </w:rPr>
+        <w:t xml:space="preserve">The </w:t>
+      </w:r>
+      <w:r>
+        <w:rPr>
+          <w:rFonts w:hint="default" w:ascii="Times New Roman" w:hAnsi="Times New Roman" w:cs="Times New Roman"/>
+          <w:b w:val="0"/>
+          <w:sz w:val="24"/>
+          <w:szCs w:val="24"/>
+          <w:u w:val="none"/>
+        </w:rPr>
+        <w:fldChar w:fldCharType="begin"/>
+      </w:r>
+      <w:r>
+        <w:rPr>
+          <w:rFonts w:hint="default" w:ascii="Times New Roman" w:hAnsi="Times New Roman" w:cs="Times New Roman"/>
+          <w:b w:val="0"/>
+          <w:sz w:val="24"/>
+          <w:szCs w:val="24"/>
+          <w:u w:val="none"/>
+        </w:rPr>
+        <w:instrText xml:space="preserve"> HYPERLINK "https://en.wikipedia.org/wiki/Internet" </w:instrText>
+      </w:r>
+      <w:r>
+        <w:rPr>
+          <w:rFonts w:hint="default" w:ascii="Times New Roman" w:hAnsi="Times New Roman" w:cs="Times New Roman"/>
+          <w:b w:val="0"/>
+          <w:sz w:val="24"/>
+          <w:szCs w:val="24"/>
+          <w:u w:val="none"/>
+        </w:rPr>
+        <w:fldChar w:fldCharType="separate"/>
+      </w:r>
+      <w:r>
+        <w:rPr>
+          <w:rStyle w:val="12"/>
+          <w:rFonts w:hint="default" w:ascii="Times New Roman" w:hAnsi="Times New Roman" w:cs="Times New Roman"/>
+          <w:i w:val="0"/>
+          <w:color w:val="000000"/>
+          <w:sz w:val="24"/>
+          <w:szCs w:val="24"/>
+          <w:u w:val="none"/>
+          <w:shd w:val="clear" w:fill="FFFFFF"/>
+          <w:vertAlign w:val="baseline"/>
+        </w:rPr>
+        <w:t>Internet</w:t>
+      </w:r>
+      <w:r>
+        <w:rPr>
+          <w:rFonts w:hint="default" w:ascii="Times New Roman" w:hAnsi="Times New Roman" w:cs="Times New Roman"/>
+          <w:b w:val="0"/>
+          <w:sz w:val="24"/>
+          <w:szCs w:val="24"/>
+          <w:u w:val="none"/>
+        </w:rPr>
+        <w:fldChar w:fldCharType="end"/>
+      </w:r>
+      <w:r>
+        <w:rPr>
+          <w:rFonts w:hint="default" w:ascii="Times New Roman" w:hAnsi="Times New Roman" w:cs="Times New Roman"/>
+          <w:i w:val="0"/>
+          <w:color w:val="000000"/>
+          <w:sz w:val="24"/>
+          <w:szCs w:val="24"/>
+          <w:u w:val="none"/>
+          <w:shd w:val="clear" w:fill="FFFFFF"/>
+          <w:vertAlign w:val="baseline"/>
+        </w:rPr>
+        <w:t xml:space="preserve"> is a worldwide, publicly accessible series of interconnected </w:t>
+      </w:r>
+      <w:r>
+        <w:rPr>
+          <w:rFonts w:hint="default" w:ascii="Times New Roman" w:hAnsi="Times New Roman" w:cs="Times New Roman"/>
+          <w:b w:val="0"/>
+          <w:sz w:val="24"/>
+          <w:szCs w:val="24"/>
+          <w:u w:val="none"/>
+        </w:rPr>
+        <w:fldChar w:fldCharType="begin"/>
+      </w:r>
+      <w:r>
+        <w:rPr>
+          <w:rFonts w:hint="default" w:ascii="Times New Roman" w:hAnsi="Times New Roman" w:cs="Times New Roman"/>
+          <w:b w:val="0"/>
+          <w:sz w:val="24"/>
+          <w:szCs w:val="24"/>
+          <w:u w:val="none"/>
+        </w:rPr>
+        <w:instrText xml:space="preserve"> HYPERLINK "https://en.wikipedia.org/wiki/Computer_network" </w:instrText>
+      </w:r>
+      <w:r>
+        <w:rPr>
+          <w:rFonts w:hint="default" w:ascii="Times New Roman" w:hAnsi="Times New Roman" w:cs="Times New Roman"/>
+          <w:b w:val="0"/>
+          <w:sz w:val="24"/>
+          <w:szCs w:val="24"/>
+          <w:u w:val="none"/>
+        </w:rPr>
+        <w:fldChar w:fldCharType="separate"/>
+      </w:r>
+      <w:r>
+        <w:rPr>
+          <w:rStyle w:val="12"/>
+          <w:rFonts w:hint="default" w:ascii="Times New Roman" w:hAnsi="Times New Roman" w:cs="Times New Roman"/>
+          <w:i w:val="0"/>
+          <w:color w:val="000000"/>
+          <w:sz w:val="24"/>
+          <w:szCs w:val="24"/>
+          <w:u w:val="none"/>
+          <w:shd w:val="clear" w:fill="FFFFFF"/>
+          <w:vertAlign w:val="baseline"/>
+        </w:rPr>
+        <w:t>computer networks</w:t>
+      </w:r>
+      <w:r>
+        <w:rPr>
+          <w:rFonts w:hint="default" w:ascii="Times New Roman" w:hAnsi="Times New Roman" w:cs="Times New Roman"/>
+          <w:b w:val="0"/>
+          <w:sz w:val="24"/>
+          <w:szCs w:val="24"/>
+          <w:u w:val="none"/>
+        </w:rPr>
+        <w:fldChar w:fldCharType="end"/>
+      </w:r>
+      <w:r>
+        <w:rPr>
+          <w:rFonts w:hint="default" w:ascii="Times New Roman" w:hAnsi="Times New Roman" w:cs="Times New Roman"/>
+          <w:i w:val="0"/>
+          <w:color w:val="000000"/>
+          <w:sz w:val="24"/>
+          <w:szCs w:val="24"/>
+          <w:u w:val="none"/>
+          <w:shd w:val="clear" w:fill="FFFFFF"/>
+          <w:vertAlign w:val="baseline"/>
+        </w:rPr>
+        <w:t xml:space="preserve"> that transmit </w:t>
+      </w:r>
+      <w:r>
+        <w:rPr>
+          <w:rFonts w:hint="default" w:ascii="Times New Roman" w:hAnsi="Times New Roman" w:cs="Times New Roman"/>
+          <w:b w:val="0"/>
+          <w:sz w:val="24"/>
+          <w:szCs w:val="24"/>
+          <w:u w:val="none"/>
+        </w:rPr>
+        <w:fldChar w:fldCharType="begin"/>
+      </w:r>
+      <w:r>
+        <w:rPr>
+          <w:rFonts w:hint="default" w:ascii="Times New Roman" w:hAnsi="Times New Roman" w:cs="Times New Roman"/>
+          <w:b w:val="0"/>
+          <w:sz w:val="24"/>
+          <w:szCs w:val="24"/>
+          <w:u w:val="none"/>
+        </w:rPr>
+        <w:instrText xml:space="preserve"> HYPERLINK "https://en.wikipedia.org/wiki/Data" </w:instrText>
+      </w:r>
+      <w:r>
+        <w:rPr>
+          <w:rFonts w:hint="default" w:ascii="Times New Roman" w:hAnsi="Times New Roman" w:cs="Times New Roman"/>
+          <w:b w:val="0"/>
+          <w:sz w:val="24"/>
+          <w:szCs w:val="24"/>
+          <w:u w:val="none"/>
+        </w:rPr>
+        <w:fldChar w:fldCharType="separate"/>
+      </w:r>
+      <w:r>
+        <w:rPr>
+          <w:rStyle w:val="12"/>
+          <w:rFonts w:hint="default" w:ascii="Times New Roman" w:hAnsi="Times New Roman" w:cs="Times New Roman"/>
+          <w:i w:val="0"/>
+          <w:color w:val="000000"/>
+          <w:sz w:val="24"/>
+          <w:szCs w:val="24"/>
+          <w:u w:val="none"/>
+          <w:shd w:val="clear" w:fill="FFFFFF"/>
+          <w:vertAlign w:val="baseline"/>
+        </w:rPr>
+        <w:t>data</w:t>
+      </w:r>
+      <w:r>
+        <w:rPr>
+          <w:rFonts w:hint="default" w:ascii="Times New Roman" w:hAnsi="Times New Roman" w:cs="Times New Roman"/>
+          <w:b w:val="0"/>
+          <w:sz w:val="24"/>
+          <w:szCs w:val="24"/>
+          <w:u w:val="none"/>
+        </w:rPr>
+        <w:fldChar w:fldCharType="end"/>
+      </w:r>
+      <w:r>
+        <w:rPr>
+          <w:rFonts w:hint="default" w:ascii="Times New Roman" w:hAnsi="Times New Roman" w:cs="Times New Roman"/>
+          <w:i w:val="0"/>
+          <w:color w:val="000000"/>
+          <w:sz w:val="24"/>
+          <w:szCs w:val="24"/>
+          <w:u w:val="none"/>
+          <w:shd w:val="clear" w:fill="FFFFFF"/>
+          <w:vertAlign w:val="baseline"/>
+        </w:rPr>
+        <w:t xml:space="preserve"> by </w:t>
+      </w:r>
+      <w:r>
+        <w:rPr>
+          <w:rFonts w:hint="default" w:ascii="Times New Roman" w:hAnsi="Times New Roman" w:cs="Times New Roman"/>
+          <w:b w:val="0"/>
+          <w:sz w:val="24"/>
+          <w:szCs w:val="24"/>
+          <w:u w:val="none"/>
+        </w:rPr>
+        <w:fldChar w:fldCharType="begin"/>
+      </w:r>
+      <w:r>
+        <w:rPr>
+          <w:rFonts w:hint="default" w:ascii="Times New Roman" w:hAnsi="Times New Roman" w:cs="Times New Roman"/>
+          <w:b w:val="0"/>
+          <w:sz w:val="24"/>
+          <w:szCs w:val="24"/>
+          <w:u w:val="none"/>
+        </w:rPr>
+        <w:instrText xml:space="preserve"> HYPERLINK "https://en.wikipedia.org/wiki/Packet_switching" </w:instrText>
+      </w:r>
+      <w:r>
+        <w:rPr>
+          <w:rFonts w:hint="default" w:ascii="Times New Roman" w:hAnsi="Times New Roman" w:cs="Times New Roman"/>
+          <w:b w:val="0"/>
+          <w:sz w:val="24"/>
+          <w:szCs w:val="24"/>
+          <w:u w:val="none"/>
+        </w:rPr>
+        <w:fldChar w:fldCharType="separate"/>
+      </w:r>
+      <w:r>
+        <w:rPr>
+          <w:rStyle w:val="12"/>
+          <w:rFonts w:hint="default" w:ascii="Times New Roman" w:hAnsi="Times New Roman" w:cs="Times New Roman"/>
+          <w:i w:val="0"/>
+          <w:color w:val="000000"/>
+          <w:sz w:val="24"/>
+          <w:szCs w:val="24"/>
+          <w:u w:val="none"/>
+          <w:shd w:val="clear" w:fill="FFFFFF"/>
+          <w:vertAlign w:val="baseline"/>
+        </w:rPr>
+        <w:t>packet switching</w:t>
+      </w:r>
+      <w:r>
+        <w:rPr>
+          <w:rFonts w:hint="default" w:ascii="Times New Roman" w:hAnsi="Times New Roman" w:cs="Times New Roman"/>
+          <w:b w:val="0"/>
+          <w:sz w:val="24"/>
+          <w:szCs w:val="24"/>
+          <w:u w:val="none"/>
+        </w:rPr>
+        <w:fldChar w:fldCharType="end"/>
+      </w:r>
+      <w:r>
+        <w:rPr>
+          <w:rFonts w:hint="default" w:ascii="Times New Roman" w:hAnsi="Times New Roman" w:cs="Times New Roman"/>
+          <w:i w:val="0"/>
+          <w:color w:val="000000"/>
+          <w:sz w:val="24"/>
+          <w:szCs w:val="24"/>
+          <w:u w:val="none"/>
+          <w:shd w:val="clear" w:fill="FFFFFF"/>
+          <w:vertAlign w:val="baseline"/>
+        </w:rPr>
+        <w:t xml:space="preserve"> using the standard </w:t>
+      </w:r>
+      <w:r>
+        <w:rPr>
+          <w:rFonts w:hint="default" w:ascii="Times New Roman" w:hAnsi="Times New Roman" w:cs="Times New Roman"/>
+          <w:b w:val="0"/>
+          <w:sz w:val="24"/>
+          <w:szCs w:val="24"/>
+          <w:u w:val="none"/>
+        </w:rPr>
+        <w:fldChar w:fldCharType="begin"/>
+      </w:r>
+      <w:r>
+        <w:rPr>
+          <w:rFonts w:hint="default" w:ascii="Times New Roman" w:hAnsi="Times New Roman" w:cs="Times New Roman"/>
+          <w:b w:val="0"/>
+          <w:sz w:val="24"/>
+          <w:szCs w:val="24"/>
+          <w:u w:val="none"/>
+        </w:rPr>
+        <w:instrText xml:space="preserve"> HYPERLINK "https://en.wikipedia.org/wiki/Internet_Protocol" </w:instrText>
+      </w:r>
+      <w:r>
+        <w:rPr>
+          <w:rFonts w:hint="default" w:ascii="Times New Roman" w:hAnsi="Times New Roman" w:cs="Times New Roman"/>
+          <w:b w:val="0"/>
+          <w:sz w:val="24"/>
+          <w:szCs w:val="24"/>
+          <w:u w:val="none"/>
+        </w:rPr>
+        <w:fldChar w:fldCharType="separate"/>
+      </w:r>
+      <w:r>
+        <w:rPr>
+          <w:rStyle w:val="12"/>
+          <w:rFonts w:hint="default" w:ascii="Times New Roman" w:hAnsi="Times New Roman" w:cs="Times New Roman"/>
+          <w:i w:val="0"/>
+          <w:color w:val="000000"/>
+          <w:sz w:val="24"/>
+          <w:szCs w:val="24"/>
+          <w:u w:val="none"/>
+          <w:shd w:val="clear" w:fill="FFFFFF"/>
+          <w:vertAlign w:val="baseline"/>
+        </w:rPr>
+        <w:t>Internet Protocol</w:t>
+      </w:r>
+      <w:r>
+        <w:rPr>
+          <w:rFonts w:hint="default" w:ascii="Times New Roman" w:hAnsi="Times New Roman" w:cs="Times New Roman"/>
+          <w:b w:val="0"/>
+          <w:sz w:val="24"/>
+          <w:szCs w:val="24"/>
+          <w:u w:val="none"/>
+        </w:rPr>
+        <w:fldChar w:fldCharType="end"/>
+      </w:r>
+      <w:r>
+        <w:rPr>
+          <w:rFonts w:hint="default" w:ascii="Times New Roman" w:hAnsi="Times New Roman" w:cs="Times New Roman"/>
+          <w:i w:val="0"/>
+          <w:color w:val="000000"/>
+          <w:sz w:val="24"/>
+          <w:szCs w:val="24"/>
+          <w:u w:val="none"/>
+          <w:shd w:val="clear" w:fill="FFFFFF"/>
+          <w:vertAlign w:val="baseline"/>
+        </w:rPr>
+        <w:t>.</w:t>
+      </w:r>
+    </w:p>
+    <w:p>
+      <w:pPr>
+        <w:pStyle w:val="8"/>
+        <w:keepNext w:val="0"/>
+        <w:keepLines w:val="0"/>
+        <w:widowControl/>
+        <w:suppressLineNumbers w:val="0"/>
+        <w:bidi w:val="0"/>
+        <w:spacing w:before="240" w:beforeAutospacing="0" w:after="160" w:afterAutospacing="0" w:line="19" w:lineRule="atLeast"/>
+        <w:jc w:val="both"/>
+        <w:rPr>
+          <w:rFonts w:hint="default" w:ascii="Times New Roman" w:hAnsi="Times New Roman" w:cs="Times New Roman"/>
+          <w:sz w:val="24"/>
+          <w:szCs w:val="24"/>
+        </w:rPr>
+      </w:pPr>
+      <w:r>
+        <w:rPr>
+          <w:rFonts w:hint="default" w:ascii="Times New Roman" w:hAnsi="Times New Roman" w:cs="Times New Roman"/>
+          <w:i w:val="0"/>
+          <w:color w:val="000000"/>
+          <w:sz w:val="24"/>
+          <w:szCs w:val="24"/>
+          <w:u w:val="none"/>
+          <w:shd w:val="clear" w:fill="FFFFFF"/>
+          <w:vertAlign w:val="baseline"/>
+        </w:rPr>
+        <w:t xml:space="preserve">The Internet’s origin have their roots in a military project, the </w:t>
+      </w:r>
+      <w:r>
+        <w:rPr>
+          <w:rFonts w:hint="default" w:ascii="Times New Roman" w:hAnsi="Times New Roman" w:cs="Times New Roman"/>
+          <w:b w:val="0"/>
+          <w:sz w:val="24"/>
+          <w:szCs w:val="24"/>
+          <w:u w:val="none"/>
+        </w:rPr>
+        <w:fldChar w:fldCharType="begin"/>
+      </w:r>
+      <w:r>
+        <w:rPr>
+          <w:rFonts w:hint="default" w:ascii="Times New Roman" w:hAnsi="Times New Roman" w:cs="Times New Roman"/>
+          <w:b w:val="0"/>
+          <w:sz w:val="24"/>
+          <w:szCs w:val="24"/>
+          <w:u w:val="none"/>
+        </w:rPr>
+        <w:instrText xml:space="preserve"> HYPERLINK "https://en.wikipedia.org/wiki/Semi-Automatic_Ground_Environment" </w:instrText>
+      </w:r>
+      <w:r>
+        <w:rPr>
+          <w:rFonts w:hint="default" w:ascii="Times New Roman" w:hAnsi="Times New Roman" w:cs="Times New Roman"/>
+          <w:b w:val="0"/>
+          <w:sz w:val="24"/>
+          <w:szCs w:val="24"/>
+          <w:u w:val="none"/>
+        </w:rPr>
+        <w:fldChar w:fldCharType="separate"/>
+      </w:r>
+      <w:r>
+        <w:rPr>
+          <w:rStyle w:val="12"/>
+          <w:rFonts w:hint="default" w:ascii="Times New Roman" w:hAnsi="Times New Roman" w:cs="Times New Roman"/>
+          <w:i w:val="0"/>
+          <w:color w:val="000000"/>
+          <w:sz w:val="24"/>
+          <w:szCs w:val="24"/>
+          <w:u w:val="none"/>
+          <w:shd w:val="clear" w:fill="FFFFFF"/>
+          <w:vertAlign w:val="baseline"/>
+        </w:rPr>
+        <w:t>Semi-Automatic Ground Environment</w:t>
+      </w:r>
+      <w:r>
+        <w:rPr>
+          <w:rFonts w:hint="default" w:ascii="Times New Roman" w:hAnsi="Times New Roman" w:cs="Times New Roman"/>
+          <w:b w:val="0"/>
+          <w:sz w:val="24"/>
+          <w:szCs w:val="24"/>
+          <w:u w:val="none"/>
+        </w:rPr>
+        <w:fldChar w:fldCharType="end"/>
+      </w:r>
+      <w:r>
+        <w:rPr>
+          <w:rFonts w:hint="default" w:ascii="Times New Roman" w:hAnsi="Times New Roman" w:cs="Times New Roman"/>
+          <w:i w:val="0"/>
+          <w:color w:val="000000"/>
+          <w:sz w:val="24"/>
+          <w:szCs w:val="24"/>
+          <w:u w:val="none"/>
+          <w:shd w:val="clear" w:fill="FFFFFF"/>
+          <w:vertAlign w:val="baseline"/>
+        </w:rPr>
+        <w:t xml:space="preserve"> (SAGE) program, which networked country-wide radar systems together for the first time. This was created around 1958 as part of an attempt to regain the lead in technology from the Soviet Union which had recently launched Sputnik.</w:t>
+      </w:r>
+    </w:p>
+    <w:p>
+      <w:pPr>
+        <w:pStyle w:val="8"/>
+        <w:keepNext w:val="0"/>
+        <w:keepLines w:val="0"/>
+        <w:widowControl/>
+        <w:suppressLineNumbers w:val="0"/>
+        <w:bidi w:val="0"/>
+        <w:spacing w:before="240" w:beforeAutospacing="0" w:after="160" w:afterAutospacing="0" w:line="19" w:lineRule="atLeast"/>
+        <w:jc w:val="both"/>
+        <w:rPr>
+          <w:rFonts w:hint="default" w:ascii="Times New Roman" w:hAnsi="Times New Roman" w:cs="Times New Roman"/>
+          <w:sz w:val="24"/>
+          <w:szCs w:val="24"/>
+        </w:rPr>
+      </w:pPr>
+      <w:r>
+        <w:rPr>
+          <w:rFonts w:hint="default" w:ascii="Times New Roman" w:hAnsi="Times New Roman" w:cs="Times New Roman"/>
+          <w:i w:val="0"/>
+          <w:color w:val="000000"/>
+          <w:sz w:val="24"/>
+          <w:szCs w:val="24"/>
+          <w:u w:val="none"/>
+          <w:shd w:val="clear" w:fill="FFFFFF"/>
+          <w:vertAlign w:val="baseline"/>
+        </w:rPr>
+        <w:t xml:space="preserve">As the Internet’s origin </w:t>
+      </w:r>
+      <w:r>
+        <w:rPr>
+          <w:rFonts w:hint="default" w:ascii="Times New Roman" w:hAnsi="Times New Roman" w:cs="Times New Roman"/>
+          <w:b w:val="0"/>
+          <w:sz w:val="24"/>
+          <w:szCs w:val="24"/>
+          <w:u w:val="none"/>
+        </w:rPr>
+        <w:fldChar w:fldCharType="begin"/>
+      </w:r>
+      <w:r>
+        <w:rPr>
+          <w:rFonts w:hint="default" w:ascii="Times New Roman" w:hAnsi="Times New Roman" w:cs="Times New Roman"/>
+          <w:b w:val="0"/>
+          <w:sz w:val="24"/>
+          <w:szCs w:val="24"/>
+          <w:u w:val="none"/>
+        </w:rPr>
+        <w:instrText xml:space="preserve"> HYPERLINK "https://en.wikipedia.org/wiki/J._C._R._Licklider" </w:instrText>
+      </w:r>
+      <w:r>
+        <w:rPr>
+          <w:rFonts w:hint="default" w:ascii="Times New Roman" w:hAnsi="Times New Roman" w:cs="Times New Roman"/>
+          <w:b w:val="0"/>
+          <w:sz w:val="24"/>
+          <w:szCs w:val="24"/>
+          <w:u w:val="none"/>
+        </w:rPr>
+        <w:fldChar w:fldCharType="separate"/>
+      </w:r>
+      <w:r>
+        <w:rPr>
+          <w:rStyle w:val="12"/>
+          <w:rFonts w:hint="default" w:ascii="Times New Roman" w:hAnsi="Times New Roman" w:cs="Times New Roman"/>
+          <w:i w:val="0"/>
+          <w:color w:val="000000"/>
+          <w:sz w:val="24"/>
+          <w:szCs w:val="24"/>
+          <w:u w:val="none"/>
+          <w:shd w:val="clear" w:fill="FFFFFF"/>
+          <w:vertAlign w:val="baseline"/>
+        </w:rPr>
+        <w:t>J.C.R. Licklider</w:t>
+      </w:r>
+      <w:r>
+        <w:rPr>
+          <w:rFonts w:hint="default" w:ascii="Times New Roman" w:hAnsi="Times New Roman" w:cs="Times New Roman"/>
+          <w:b w:val="0"/>
+          <w:sz w:val="24"/>
+          <w:szCs w:val="24"/>
+          <w:u w:val="none"/>
+        </w:rPr>
+        <w:fldChar w:fldCharType="end"/>
+      </w:r>
+      <w:r>
+        <w:rPr>
+          <w:rFonts w:hint="default" w:ascii="Times New Roman" w:hAnsi="Times New Roman" w:cs="Times New Roman"/>
+          <w:i w:val="0"/>
+          <w:color w:val="000000"/>
+          <w:sz w:val="24"/>
+          <w:szCs w:val="24"/>
+          <w:u w:val="none"/>
+          <w:shd w:val="clear" w:fill="FFFFFF"/>
+          <w:vertAlign w:val="baseline"/>
+        </w:rPr>
+        <w:t xml:space="preserve"> was selected to head the committee of the military project </w:t>
+      </w:r>
+      <w:r>
+        <w:rPr>
+          <w:rFonts w:hint="default" w:ascii="Times New Roman" w:hAnsi="Times New Roman" w:cs="Times New Roman"/>
+          <w:b w:val="0"/>
+          <w:sz w:val="24"/>
+          <w:szCs w:val="24"/>
+          <w:u w:val="none"/>
+        </w:rPr>
+        <w:fldChar w:fldCharType="begin"/>
+      </w:r>
+      <w:r>
+        <w:rPr>
+          <w:rFonts w:hint="default" w:ascii="Times New Roman" w:hAnsi="Times New Roman" w:cs="Times New Roman"/>
+          <w:b w:val="0"/>
+          <w:sz w:val="24"/>
+          <w:szCs w:val="24"/>
+          <w:u w:val="none"/>
+        </w:rPr>
+        <w:instrText xml:space="preserve"> HYPERLINK "https://en.wikipedia.org/wiki/Semi-Automatic_Ground_Environment" </w:instrText>
+      </w:r>
+      <w:r>
+        <w:rPr>
+          <w:rFonts w:hint="default" w:ascii="Times New Roman" w:hAnsi="Times New Roman" w:cs="Times New Roman"/>
+          <w:b w:val="0"/>
+          <w:sz w:val="24"/>
+          <w:szCs w:val="24"/>
+          <w:u w:val="none"/>
+        </w:rPr>
+        <w:fldChar w:fldCharType="separate"/>
+      </w:r>
+      <w:r>
+        <w:rPr>
+          <w:rStyle w:val="12"/>
+          <w:rFonts w:hint="default" w:ascii="Times New Roman" w:hAnsi="Times New Roman" w:cs="Times New Roman"/>
+          <w:i w:val="0"/>
+          <w:color w:val="000000"/>
+          <w:sz w:val="24"/>
+          <w:szCs w:val="24"/>
+          <w:u w:val="none"/>
+          <w:shd w:val="clear" w:fill="FFFFFF"/>
+          <w:vertAlign w:val="baseline"/>
+        </w:rPr>
+        <w:t>Semi-Automatic Ground Environment</w:t>
+      </w:r>
+      <w:r>
+        <w:rPr>
+          <w:rFonts w:hint="default" w:ascii="Times New Roman" w:hAnsi="Times New Roman" w:cs="Times New Roman"/>
+          <w:b w:val="0"/>
+          <w:sz w:val="24"/>
+          <w:szCs w:val="24"/>
+          <w:u w:val="none"/>
+        </w:rPr>
+        <w:fldChar w:fldCharType="end"/>
+      </w:r>
+      <w:r>
+        <w:rPr>
+          <w:rFonts w:hint="default" w:ascii="Times New Roman" w:hAnsi="Times New Roman" w:cs="Times New Roman"/>
+          <w:i w:val="0"/>
+          <w:color w:val="000000"/>
+          <w:sz w:val="24"/>
+          <w:szCs w:val="24"/>
+          <w:u w:val="none"/>
+          <w:shd w:val="clear" w:fill="FFFFFF"/>
+          <w:vertAlign w:val="baseline"/>
+        </w:rPr>
+        <w:t xml:space="preserve"> (SAGE).He envisioned  universal connection as a unifying human revolution. Licklider recruited </w:t>
+      </w:r>
+      <w:r>
+        <w:rPr>
+          <w:rFonts w:hint="default" w:ascii="Times New Roman" w:hAnsi="Times New Roman" w:cs="Times New Roman"/>
+          <w:b w:val="0"/>
+          <w:sz w:val="24"/>
+          <w:szCs w:val="24"/>
+          <w:u w:val="none"/>
+        </w:rPr>
+        <w:fldChar w:fldCharType="begin"/>
+      </w:r>
+      <w:r>
+        <w:rPr>
+          <w:rFonts w:hint="default" w:ascii="Times New Roman" w:hAnsi="Times New Roman" w:cs="Times New Roman"/>
+          <w:b w:val="0"/>
+          <w:sz w:val="24"/>
+          <w:szCs w:val="24"/>
+          <w:u w:val="none"/>
+        </w:rPr>
+        <w:instrText xml:space="preserve"> HYPERLINK "https://en.wikipedia.org/wiki/Lawrence_Roberts_(scientist)" </w:instrText>
+      </w:r>
+      <w:r>
+        <w:rPr>
+          <w:rFonts w:hint="default" w:ascii="Times New Roman" w:hAnsi="Times New Roman" w:cs="Times New Roman"/>
+          <w:b w:val="0"/>
+          <w:sz w:val="24"/>
+          <w:szCs w:val="24"/>
+          <w:u w:val="none"/>
+        </w:rPr>
+        <w:fldChar w:fldCharType="separate"/>
+      </w:r>
+      <w:r>
+        <w:rPr>
+          <w:rStyle w:val="12"/>
+          <w:rFonts w:hint="default" w:ascii="Times New Roman" w:hAnsi="Times New Roman" w:cs="Times New Roman"/>
+          <w:i w:val="0"/>
+          <w:color w:val="000000"/>
+          <w:sz w:val="24"/>
+          <w:szCs w:val="24"/>
+          <w:u w:val="none"/>
+          <w:shd w:val="clear" w:fill="FFFFFF"/>
+          <w:vertAlign w:val="baseline"/>
+        </w:rPr>
+        <w:t>Lawrence Roberts</w:t>
+      </w:r>
+      <w:r>
+        <w:rPr>
+          <w:rFonts w:hint="default" w:ascii="Times New Roman" w:hAnsi="Times New Roman" w:cs="Times New Roman"/>
+          <w:b w:val="0"/>
+          <w:sz w:val="24"/>
+          <w:szCs w:val="24"/>
+          <w:u w:val="none"/>
+        </w:rPr>
+        <w:fldChar w:fldCharType="end"/>
+      </w:r>
+      <w:r>
+        <w:rPr>
+          <w:rFonts w:hint="default" w:ascii="Times New Roman" w:hAnsi="Times New Roman" w:cs="Times New Roman"/>
+          <w:i w:val="0"/>
+          <w:color w:val="000000"/>
+          <w:sz w:val="24"/>
+          <w:szCs w:val="24"/>
+          <w:u w:val="none"/>
+          <w:shd w:val="clear" w:fill="FFFFFF"/>
+          <w:vertAlign w:val="baseline"/>
+        </w:rPr>
+        <w:t xml:space="preserve"> to head a project which implemented a network. In 1969  the first real network ran on packet switching technology by  </w:t>
+      </w:r>
+      <w:r>
+        <w:rPr>
+          <w:rFonts w:hint="default" w:ascii="Times New Roman" w:hAnsi="Times New Roman" w:cs="Times New Roman"/>
+          <w:b w:val="0"/>
+          <w:sz w:val="24"/>
+          <w:szCs w:val="24"/>
+          <w:u w:val="none"/>
+        </w:rPr>
+        <w:fldChar w:fldCharType="begin"/>
+      </w:r>
+      <w:r>
+        <w:rPr>
+          <w:rFonts w:hint="default" w:ascii="Times New Roman" w:hAnsi="Times New Roman" w:cs="Times New Roman"/>
+          <w:b w:val="0"/>
+          <w:sz w:val="24"/>
+          <w:szCs w:val="24"/>
+          <w:u w:val="none"/>
+        </w:rPr>
+        <w:instrText xml:space="preserve"> HYPERLINK "https://en.wikipedia.org/wiki/ARPANET" </w:instrText>
+      </w:r>
+      <w:r>
+        <w:rPr>
+          <w:rFonts w:hint="default" w:ascii="Times New Roman" w:hAnsi="Times New Roman" w:cs="Times New Roman"/>
+          <w:b w:val="0"/>
+          <w:sz w:val="24"/>
+          <w:szCs w:val="24"/>
+          <w:u w:val="none"/>
+        </w:rPr>
+        <w:fldChar w:fldCharType="separate"/>
+      </w:r>
+      <w:r>
+        <w:rPr>
+          <w:rStyle w:val="12"/>
+          <w:rFonts w:hint="default" w:ascii="Times New Roman" w:hAnsi="Times New Roman" w:cs="Times New Roman"/>
+          <w:i w:val="0"/>
+          <w:color w:val="000000"/>
+          <w:sz w:val="24"/>
+          <w:szCs w:val="24"/>
+          <w:u w:val="none"/>
+          <w:shd w:val="clear" w:fill="FFFFFF"/>
+          <w:vertAlign w:val="baseline"/>
+        </w:rPr>
+        <w:t>Advanced Research Projects Agency Network (ARPANET)</w:t>
+      </w:r>
+      <w:r>
+        <w:rPr>
+          <w:rFonts w:hint="default" w:ascii="Times New Roman" w:hAnsi="Times New Roman" w:cs="Times New Roman"/>
+          <w:b w:val="0"/>
+          <w:sz w:val="24"/>
+          <w:szCs w:val="24"/>
+          <w:u w:val="none"/>
+        </w:rPr>
+        <w:fldChar w:fldCharType="end"/>
+      </w:r>
+      <w:r>
+        <w:rPr>
+          <w:rFonts w:hint="default" w:ascii="Times New Roman" w:hAnsi="Times New Roman" w:cs="Times New Roman"/>
+          <w:i w:val="0"/>
+          <w:color w:val="000000"/>
+          <w:sz w:val="24"/>
+          <w:szCs w:val="24"/>
+          <w:u w:val="none"/>
+          <w:shd w:val="clear" w:fill="FFFFFF"/>
+          <w:vertAlign w:val="baseline"/>
+        </w:rPr>
+        <w:t>  which was one of the key networks which our Internet today was based off of. Soon after the first international packet-switched network service was created between U.S. and U.K.On October 29, 1969 Licklider and Roberts interconnected the first two nodes between UCLA and SRI International at Menlo Park, California. UCLA student charley Kline attempted to  send the first text “login” to a computer at Stanford Research Institute . The system crashed at the letter “g” which made it to be the first message ever. An hour later the full text is sent successfully. </w:t>
+      </w:r>
+    </w:p>
+    <w:p>
+      <w:pPr>
+        <w:pStyle w:val="8"/>
+        <w:keepNext w:val="0"/>
+        <w:keepLines w:val="0"/>
+        <w:widowControl/>
+        <w:suppressLineNumbers w:val="0"/>
+        <w:bidi w:val="0"/>
+        <w:spacing w:before="240" w:beforeAutospacing="0" w:after="160" w:afterAutospacing="0" w:line="19" w:lineRule="atLeast"/>
+        <w:jc w:val="both"/>
+        <w:rPr>
+          <w:rFonts w:hint="default" w:ascii="Times New Roman" w:hAnsi="Times New Roman" w:cs="Times New Roman"/>
+          <w:sz w:val="24"/>
+          <w:szCs w:val="24"/>
+        </w:rPr>
+      </w:pPr>
+      <w:r>
+        <w:rPr>
+          <w:rFonts w:hint="default" w:ascii="Times New Roman" w:hAnsi="Times New Roman" w:cs="Times New Roman"/>
+          <w:i w:val="0"/>
+          <w:color w:val="000000"/>
+          <w:sz w:val="24"/>
+          <w:szCs w:val="24"/>
+          <w:u w:val="none"/>
+          <w:shd w:val="clear" w:fill="FFFFFF"/>
+          <w:vertAlign w:val="baseline"/>
+        </w:rPr>
+        <w:t xml:space="preserve">Email was first developed in 1971 by </w:t>
+      </w:r>
+      <w:r>
+        <w:rPr>
+          <w:rFonts w:hint="default" w:ascii="Times New Roman" w:hAnsi="Times New Roman" w:cs="Times New Roman"/>
+          <w:b w:val="0"/>
+          <w:sz w:val="24"/>
+          <w:szCs w:val="24"/>
+          <w:u w:val="none"/>
+        </w:rPr>
+        <w:fldChar w:fldCharType="begin"/>
+      </w:r>
+      <w:r>
+        <w:rPr>
+          <w:rFonts w:hint="default" w:ascii="Times New Roman" w:hAnsi="Times New Roman" w:cs="Times New Roman"/>
+          <w:b w:val="0"/>
+          <w:sz w:val="24"/>
+          <w:szCs w:val="24"/>
+          <w:u w:val="none"/>
+        </w:rPr>
+        <w:instrText xml:space="preserve"> HYPERLINK "http://en.wikipedia.org/wiki/Ray_Tomlinson" </w:instrText>
+      </w:r>
+      <w:r>
+        <w:rPr>
+          <w:rFonts w:hint="default" w:ascii="Times New Roman" w:hAnsi="Times New Roman" w:cs="Times New Roman"/>
+          <w:b w:val="0"/>
+          <w:sz w:val="24"/>
+          <w:szCs w:val="24"/>
+          <w:u w:val="none"/>
+        </w:rPr>
+        <w:fldChar w:fldCharType="separate"/>
+      </w:r>
+      <w:r>
+        <w:rPr>
+          <w:rStyle w:val="12"/>
+          <w:rFonts w:hint="default" w:ascii="Times New Roman" w:hAnsi="Times New Roman" w:cs="Times New Roman"/>
+          <w:i w:val="0"/>
+          <w:color w:val="000000"/>
+          <w:sz w:val="24"/>
+          <w:szCs w:val="24"/>
+          <w:u w:val="none"/>
+          <w:shd w:val="clear" w:fill="FFFFFF"/>
+          <w:vertAlign w:val="baseline"/>
+        </w:rPr>
+        <w:t>Ray Tomlinson</w:t>
+      </w:r>
+      <w:r>
+        <w:rPr>
+          <w:rFonts w:hint="default" w:ascii="Times New Roman" w:hAnsi="Times New Roman" w:cs="Times New Roman"/>
+          <w:b w:val="0"/>
+          <w:sz w:val="24"/>
+          <w:szCs w:val="24"/>
+          <w:u w:val="none"/>
+        </w:rPr>
+        <w:fldChar w:fldCharType="end"/>
+      </w:r>
+      <w:r>
+        <w:rPr>
+          <w:rFonts w:hint="default" w:ascii="Times New Roman" w:hAnsi="Times New Roman" w:cs="Times New Roman"/>
+          <w:i w:val="0"/>
+          <w:color w:val="000000"/>
+          <w:sz w:val="24"/>
+          <w:szCs w:val="24"/>
+          <w:u w:val="none"/>
+          <w:shd w:val="clear" w:fill="FFFFFF"/>
+          <w:vertAlign w:val="baseline"/>
+        </w:rPr>
+        <w:t>, which started just by sending mails within the ARPANET, he also made the decision to use the “@” symbol to separate the user name from the computer name which later on became the domain name. The other development of 1971 was the Gutenberg project which infesise on making books and documents public domain available electronically.This came to the realization that the future of computing is  in the storage, retrieval and searching of information also. In effect, this was the birth of the eBook.</w:t>
+      </w:r>
+    </w:p>
+    <w:p>
+      <w:pPr>
+        <w:pStyle w:val="8"/>
+        <w:keepNext w:val="0"/>
+        <w:keepLines w:val="0"/>
+        <w:widowControl/>
+        <w:suppressLineNumbers w:val="0"/>
+        <w:pBdr>
+          <w:top w:val="none" w:color="auto" w:sz="0" w:space="0"/>
+          <w:left w:val="none" w:color="auto" w:sz="0" w:space="0"/>
+          <w:bottom w:val="none" w:color="auto" w:sz="0" w:space="0"/>
+          <w:right w:val="none" w:color="auto" w:sz="0" w:space="0"/>
+        </w:pBdr>
+        <w:shd w:val="clear" w:fill="FFFFFF"/>
+        <w:bidi w:val="0"/>
+        <w:spacing w:before="0" w:beforeAutospacing="0" w:after="0" w:afterAutospacing="0" w:line="19" w:lineRule="atLeast"/>
+        <w:jc w:val="both"/>
+        <w:rPr>
+          <w:rFonts w:hint="default" w:ascii="Times New Roman" w:hAnsi="Times New Roman" w:cs="Times New Roman"/>
+          <w:sz w:val="24"/>
+          <w:szCs w:val="24"/>
+        </w:rPr>
+      </w:pPr>
+      <w:r>
+        <w:rPr>
+          <w:rFonts w:hint="default" w:ascii="Times New Roman" w:hAnsi="Times New Roman" w:cs="Times New Roman"/>
+          <w:b w:val="0"/>
+          <w:sz w:val="24"/>
+          <w:szCs w:val="24"/>
+          <w:u w:val="none"/>
+          <w:bdr w:val="none" w:color="auto" w:sz="0" w:space="0"/>
+          <w:shd w:val="clear" w:fill="FFFFFF"/>
+        </w:rPr>
+        <w:fldChar w:fldCharType="begin"/>
+      </w:r>
+      <w:r>
+        <w:rPr>
+          <w:rFonts w:hint="default" w:ascii="Times New Roman" w:hAnsi="Times New Roman" w:cs="Times New Roman"/>
+          <w:b w:val="0"/>
+          <w:sz w:val="24"/>
+          <w:szCs w:val="24"/>
+          <w:u w:val="none"/>
+          <w:bdr w:val="none" w:color="auto" w:sz="0" w:space="0"/>
+          <w:shd w:val="clear" w:fill="FFFFFF"/>
+        </w:rPr>
+        <w:instrText xml:space="preserve"> HYPERLINK "https://en.wikipedia.org/wiki/Vint_Cerf" </w:instrText>
+      </w:r>
+      <w:r>
+        <w:rPr>
+          <w:rFonts w:hint="default" w:ascii="Times New Roman" w:hAnsi="Times New Roman" w:cs="Times New Roman"/>
+          <w:b w:val="0"/>
+          <w:sz w:val="24"/>
+          <w:szCs w:val="24"/>
+          <w:u w:val="none"/>
+          <w:bdr w:val="none" w:color="auto" w:sz="0" w:space="0"/>
+          <w:shd w:val="clear" w:fill="FFFFFF"/>
+        </w:rPr>
+        <w:fldChar w:fldCharType="separate"/>
+      </w:r>
+      <w:r>
+        <w:rPr>
+          <w:rStyle w:val="12"/>
+          <w:rFonts w:hint="default" w:ascii="Times New Roman" w:hAnsi="Times New Roman" w:cs="Times New Roman"/>
+          <w:i w:val="0"/>
+          <w:color w:val="000000"/>
+          <w:sz w:val="24"/>
+          <w:szCs w:val="24"/>
+          <w:u w:val="none"/>
+          <w:bdr w:val="none" w:color="auto" w:sz="0" w:space="0"/>
+          <w:shd w:val="clear" w:fill="FFFFFF"/>
+          <w:vertAlign w:val="baseline"/>
+        </w:rPr>
+        <w:t>Vint Cerf</w:t>
+      </w:r>
+      <w:r>
+        <w:rPr>
+          <w:rFonts w:hint="default" w:ascii="Times New Roman" w:hAnsi="Times New Roman" w:cs="Times New Roman"/>
+          <w:b w:val="0"/>
+          <w:sz w:val="24"/>
+          <w:szCs w:val="24"/>
+          <w:u w:val="none"/>
+          <w:bdr w:val="none" w:color="auto" w:sz="0" w:space="0"/>
+          <w:shd w:val="clear" w:fill="FFFFFF"/>
+        </w:rPr>
+        <w:fldChar w:fldCharType="end"/>
+      </w:r>
+      <w:r>
+        <w:rPr>
+          <w:rFonts w:hint="default" w:ascii="Times New Roman" w:hAnsi="Times New Roman" w:cs="Times New Roman"/>
+          <w:i w:val="0"/>
+          <w:color w:val="000000"/>
+          <w:sz w:val="24"/>
+          <w:szCs w:val="24"/>
+          <w:u w:val="none"/>
+          <w:bdr w:val="none" w:color="auto" w:sz="0" w:space="0"/>
+          <w:shd w:val="clear" w:fill="FFFFFF"/>
+          <w:vertAlign w:val="baseline"/>
+        </w:rPr>
+        <w:t xml:space="preserve"> and </w:t>
+      </w:r>
+      <w:r>
+        <w:rPr>
+          <w:rFonts w:hint="default" w:ascii="Times New Roman" w:hAnsi="Times New Roman" w:cs="Times New Roman"/>
+          <w:b w:val="0"/>
+          <w:sz w:val="24"/>
+          <w:szCs w:val="24"/>
+          <w:u w:val="none"/>
+          <w:bdr w:val="none" w:color="auto" w:sz="0" w:space="0"/>
+          <w:shd w:val="clear" w:fill="FFFFFF"/>
+        </w:rPr>
+        <w:fldChar w:fldCharType="begin"/>
+      </w:r>
+      <w:r>
+        <w:rPr>
+          <w:rFonts w:hint="default" w:ascii="Times New Roman" w:hAnsi="Times New Roman" w:cs="Times New Roman"/>
+          <w:b w:val="0"/>
+          <w:sz w:val="24"/>
+          <w:szCs w:val="24"/>
+          <w:u w:val="none"/>
+          <w:bdr w:val="none" w:color="auto" w:sz="0" w:space="0"/>
+          <w:shd w:val="clear" w:fill="FFFFFF"/>
+        </w:rPr>
+        <w:instrText xml:space="preserve"> HYPERLINK "https://en.wikipedia.org/wiki/Bob_Kahn" </w:instrText>
+      </w:r>
+      <w:r>
+        <w:rPr>
+          <w:rFonts w:hint="default" w:ascii="Times New Roman" w:hAnsi="Times New Roman" w:cs="Times New Roman"/>
+          <w:b w:val="0"/>
+          <w:sz w:val="24"/>
+          <w:szCs w:val="24"/>
+          <w:u w:val="none"/>
+          <w:bdr w:val="none" w:color="auto" w:sz="0" w:space="0"/>
+          <w:shd w:val="clear" w:fill="FFFFFF"/>
+        </w:rPr>
+        <w:fldChar w:fldCharType="separate"/>
+      </w:r>
+      <w:r>
+        <w:rPr>
+          <w:rStyle w:val="12"/>
+          <w:rFonts w:hint="default" w:ascii="Times New Roman" w:hAnsi="Times New Roman" w:cs="Times New Roman"/>
+          <w:i w:val="0"/>
+          <w:color w:val="000000"/>
+          <w:sz w:val="24"/>
+          <w:szCs w:val="24"/>
+          <w:u w:val="none"/>
+          <w:bdr w:val="none" w:color="auto" w:sz="0" w:space="0"/>
+          <w:shd w:val="clear" w:fill="FFFFFF"/>
+          <w:vertAlign w:val="baseline"/>
+        </w:rPr>
+        <w:t>Bob Kahn</w:t>
+      </w:r>
+      <w:r>
+        <w:rPr>
+          <w:rFonts w:hint="default" w:ascii="Times New Roman" w:hAnsi="Times New Roman" w:cs="Times New Roman"/>
+          <w:b w:val="0"/>
+          <w:sz w:val="24"/>
+          <w:szCs w:val="24"/>
+          <w:u w:val="none"/>
+          <w:bdr w:val="none" w:color="auto" w:sz="0" w:space="0"/>
+          <w:shd w:val="clear" w:fill="FFFFFF"/>
+        </w:rPr>
+        <w:fldChar w:fldCharType="end"/>
+      </w:r>
+      <w:r>
+        <w:rPr>
+          <w:rFonts w:hint="default" w:ascii="Times New Roman" w:hAnsi="Times New Roman" w:cs="Times New Roman"/>
+          <w:i w:val="0"/>
+          <w:color w:val="000000"/>
+          <w:sz w:val="24"/>
+          <w:szCs w:val="24"/>
+          <w:u w:val="none"/>
+          <w:bdr w:val="none" w:color="auto" w:sz="0" w:space="0"/>
+          <w:shd w:val="clear" w:fill="FFFFFF"/>
+          <w:vertAlign w:val="baseline"/>
+        </w:rPr>
+        <w:t xml:space="preserve"> developed the first description of </w:t>
+      </w:r>
+      <w:r>
+        <w:rPr>
+          <w:rFonts w:hint="default" w:ascii="Times New Roman" w:hAnsi="Times New Roman" w:cs="Times New Roman"/>
+          <w:b w:val="0"/>
+          <w:sz w:val="24"/>
+          <w:szCs w:val="24"/>
+          <w:u w:val="none"/>
+          <w:bdr w:val="none" w:color="auto" w:sz="0" w:space="0"/>
+          <w:shd w:val="clear" w:fill="FFFFFF"/>
+        </w:rPr>
+        <w:fldChar w:fldCharType="begin"/>
+      </w:r>
+      <w:r>
+        <w:rPr>
+          <w:rFonts w:hint="default" w:ascii="Times New Roman" w:hAnsi="Times New Roman" w:cs="Times New Roman"/>
+          <w:b w:val="0"/>
+          <w:sz w:val="24"/>
+          <w:szCs w:val="24"/>
+          <w:u w:val="none"/>
+          <w:bdr w:val="none" w:color="auto" w:sz="0" w:space="0"/>
+          <w:shd w:val="clear" w:fill="FFFFFF"/>
+        </w:rPr>
+        <w:instrText xml:space="preserve"> HYPERLINK "https://en.wikipedia.org/wiki/Transmission_Control_Protocol" </w:instrText>
+      </w:r>
+      <w:r>
+        <w:rPr>
+          <w:rFonts w:hint="default" w:ascii="Times New Roman" w:hAnsi="Times New Roman" w:cs="Times New Roman"/>
+          <w:b w:val="0"/>
+          <w:sz w:val="24"/>
+          <w:szCs w:val="24"/>
+          <w:u w:val="none"/>
+          <w:bdr w:val="none" w:color="auto" w:sz="0" w:space="0"/>
+          <w:shd w:val="clear" w:fill="FFFFFF"/>
+        </w:rPr>
+        <w:fldChar w:fldCharType="separate"/>
+      </w:r>
+      <w:r>
+        <w:rPr>
+          <w:rStyle w:val="12"/>
+          <w:rFonts w:hint="default" w:ascii="Times New Roman" w:hAnsi="Times New Roman" w:cs="Times New Roman"/>
+          <w:i w:val="0"/>
+          <w:color w:val="000000"/>
+          <w:sz w:val="24"/>
+          <w:szCs w:val="24"/>
+          <w:u w:val="none"/>
+          <w:bdr w:val="none" w:color="auto" w:sz="0" w:space="0"/>
+          <w:shd w:val="clear" w:fill="FFFFFF"/>
+          <w:vertAlign w:val="baseline"/>
+        </w:rPr>
+        <w:t>TCP</w:t>
+      </w:r>
+      <w:r>
+        <w:rPr>
+          <w:rFonts w:hint="default" w:ascii="Times New Roman" w:hAnsi="Times New Roman" w:cs="Times New Roman"/>
+          <w:b w:val="0"/>
+          <w:sz w:val="24"/>
+          <w:szCs w:val="24"/>
+          <w:u w:val="none"/>
+          <w:bdr w:val="none" w:color="auto" w:sz="0" w:space="0"/>
+          <w:shd w:val="clear" w:fill="FFFFFF"/>
+        </w:rPr>
+        <w:fldChar w:fldCharType="end"/>
+      </w:r>
+      <w:r>
+        <w:rPr>
+          <w:rFonts w:hint="default" w:ascii="Times New Roman" w:hAnsi="Times New Roman" w:cs="Times New Roman"/>
+          <w:i w:val="0"/>
+          <w:color w:val="000000"/>
+          <w:sz w:val="24"/>
+          <w:szCs w:val="24"/>
+          <w:u w:val="none"/>
+          <w:bdr w:val="none" w:color="auto" w:sz="0" w:space="0"/>
+          <w:shd w:val="clear" w:fill="FFFFFF"/>
+          <w:vertAlign w:val="baseline"/>
+        </w:rPr>
+        <w:t>  in 1973. The term “Internet” from so-called “inter-network”, was first used in 1974 to describe a single global TCP/IP network detailed in the first full specification of TCP. On the contrary,  in 1978 unsolicited commercial email message (later known as spam), sent out to 600 California Arpanet users by Gary Thuerk.</w:t>
+      </w:r>
+    </w:p>
+    <w:p>
+      <w:pPr>
+        <w:pStyle w:val="8"/>
+        <w:keepNext w:val="0"/>
+        <w:keepLines w:val="0"/>
+        <w:widowControl/>
+        <w:suppressLineNumbers w:val="0"/>
+        <w:pBdr>
+          <w:top w:val="none" w:color="auto" w:sz="0" w:space="0"/>
+          <w:left w:val="none" w:color="auto" w:sz="0" w:space="0"/>
+          <w:bottom w:val="none" w:color="auto" w:sz="0" w:space="0"/>
+          <w:right w:val="none" w:color="auto" w:sz="0" w:space="0"/>
+        </w:pBdr>
+        <w:shd w:val="clear" w:fill="FFFFFF"/>
+        <w:bidi w:val="0"/>
+        <w:spacing w:before="0" w:beforeAutospacing="0" w:after="0" w:afterAutospacing="0" w:line="19" w:lineRule="atLeast"/>
+        <w:jc w:val="both"/>
+        <w:rPr>
+          <w:rFonts w:hint="default" w:ascii="Times New Roman" w:hAnsi="Times New Roman" w:cs="Times New Roman"/>
+          <w:sz w:val="24"/>
+          <w:szCs w:val="24"/>
+        </w:rPr>
+      </w:pPr>
+      <w:r>
+        <w:rPr>
+          <w:rFonts w:hint="default" w:ascii="Times New Roman" w:hAnsi="Times New Roman" w:cs="Times New Roman"/>
+          <w:i w:val="0"/>
+          <w:color w:val="000000"/>
+          <w:sz w:val="24"/>
+          <w:szCs w:val="24"/>
+          <w:u w:val="none"/>
+          <w:bdr w:val="none" w:color="auto" w:sz="0" w:space="0"/>
+          <w:shd w:val="clear" w:fill="FFFFFF"/>
+          <w:vertAlign w:val="baseline"/>
+        </w:rPr>
+        <w:t xml:space="preserve">The European Organization for Nuclear Research ( </w:t>
+      </w:r>
+      <w:r>
+        <w:rPr>
+          <w:rFonts w:hint="default" w:ascii="Times New Roman" w:hAnsi="Times New Roman" w:cs="Times New Roman"/>
+          <w:b w:val="0"/>
+          <w:sz w:val="24"/>
+          <w:szCs w:val="24"/>
+          <w:u w:val="none"/>
+          <w:bdr w:val="none" w:color="auto" w:sz="0" w:space="0"/>
+          <w:shd w:val="clear" w:fill="FFFFFF"/>
+        </w:rPr>
+        <w:fldChar w:fldCharType="begin"/>
+      </w:r>
+      <w:r>
+        <w:rPr>
+          <w:rFonts w:hint="default" w:ascii="Times New Roman" w:hAnsi="Times New Roman" w:cs="Times New Roman"/>
+          <w:b w:val="0"/>
+          <w:sz w:val="24"/>
+          <w:szCs w:val="24"/>
+          <w:u w:val="none"/>
+          <w:bdr w:val="none" w:color="auto" w:sz="0" w:space="0"/>
+          <w:shd w:val="clear" w:fill="FFFFFF"/>
+        </w:rPr>
+        <w:instrText xml:space="preserve"> HYPERLINK "http://public.web.cern.ch/public/" </w:instrText>
+      </w:r>
+      <w:r>
+        <w:rPr>
+          <w:rFonts w:hint="default" w:ascii="Times New Roman" w:hAnsi="Times New Roman" w:cs="Times New Roman"/>
+          <w:b w:val="0"/>
+          <w:sz w:val="24"/>
+          <w:szCs w:val="24"/>
+          <w:u w:val="none"/>
+          <w:bdr w:val="none" w:color="auto" w:sz="0" w:space="0"/>
+          <w:shd w:val="clear" w:fill="FFFFFF"/>
+        </w:rPr>
+        <w:fldChar w:fldCharType="separate"/>
+      </w:r>
+      <w:r>
+        <w:rPr>
+          <w:rStyle w:val="12"/>
+          <w:rFonts w:hint="default" w:ascii="Times New Roman" w:hAnsi="Times New Roman" w:cs="Times New Roman"/>
+          <w:i w:val="0"/>
+          <w:color w:val="000000"/>
+          <w:sz w:val="24"/>
+          <w:szCs w:val="24"/>
+          <w:u w:val="none"/>
+          <w:bdr w:val="none" w:color="auto" w:sz="0" w:space="0"/>
+          <w:shd w:val="clear" w:fill="FFFFFF"/>
+          <w:vertAlign w:val="baseline"/>
+        </w:rPr>
+        <w:t>CERN</w:t>
+      </w:r>
+      <w:r>
+        <w:rPr>
+          <w:rFonts w:hint="default" w:ascii="Times New Roman" w:hAnsi="Times New Roman" w:cs="Times New Roman"/>
+          <w:b w:val="0"/>
+          <w:sz w:val="24"/>
+          <w:szCs w:val="24"/>
+          <w:u w:val="none"/>
+          <w:bdr w:val="none" w:color="auto" w:sz="0" w:space="0"/>
+          <w:shd w:val="clear" w:fill="FFFFFF"/>
+        </w:rPr>
+        <w:fldChar w:fldCharType="end"/>
+      </w:r>
+      <w:r>
+        <w:rPr>
+          <w:rFonts w:hint="default" w:ascii="Times New Roman" w:hAnsi="Times New Roman" w:cs="Times New Roman"/>
+          <w:i w:val="0"/>
+          <w:color w:val="000000"/>
+          <w:sz w:val="24"/>
+          <w:szCs w:val="24"/>
+          <w:u w:val="none"/>
+          <w:bdr w:val="none" w:color="auto" w:sz="0" w:space="0"/>
+          <w:shd w:val="clear" w:fill="FFFFFF"/>
+          <w:vertAlign w:val="baseline"/>
+        </w:rPr>
+        <w:t xml:space="preserve">) launched </w:t>
+      </w:r>
+      <w:r>
+        <w:rPr>
+          <w:rFonts w:hint="default" w:ascii="Times New Roman" w:hAnsi="Times New Roman" w:cs="Times New Roman"/>
+          <w:b w:val="0"/>
+          <w:sz w:val="24"/>
+          <w:szCs w:val="24"/>
+          <w:u w:val="none"/>
+          <w:bdr w:val="none" w:color="auto" w:sz="0" w:space="0"/>
+          <w:shd w:val="clear" w:fill="FFFFFF"/>
+        </w:rPr>
+        <w:fldChar w:fldCharType="begin"/>
+      </w:r>
+      <w:r>
+        <w:rPr>
+          <w:rFonts w:hint="default" w:ascii="Times New Roman" w:hAnsi="Times New Roman" w:cs="Times New Roman"/>
+          <w:b w:val="0"/>
+          <w:sz w:val="24"/>
+          <w:szCs w:val="24"/>
+          <w:u w:val="none"/>
+          <w:bdr w:val="none" w:color="auto" w:sz="0" w:space="0"/>
+          <w:shd w:val="clear" w:fill="FFFFFF"/>
+        </w:rPr>
+        <w:instrText xml:space="preserve"> HYPERLINK "http://en.wikipedia.org/wiki/Enquire" </w:instrText>
+      </w:r>
+      <w:r>
+        <w:rPr>
+          <w:rFonts w:hint="default" w:ascii="Times New Roman" w:hAnsi="Times New Roman" w:cs="Times New Roman"/>
+          <w:b w:val="0"/>
+          <w:sz w:val="24"/>
+          <w:szCs w:val="24"/>
+          <w:u w:val="none"/>
+          <w:bdr w:val="none" w:color="auto" w:sz="0" w:space="0"/>
+          <w:shd w:val="clear" w:fill="FFFFFF"/>
+        </w:rPr>
+        <w:fldChar w:fldCharType="separate"/>
+      </w:r>
+      <w:r>
+        <w:rPr>
+          <w:rStyle w:val="12"/>
+          <w:rFonts w:hint="default" w:ascii="Times New Roman" w:hAnsi="Times New Roman" w:cs="Times New Roman"/>
+          <w:i w:val="0"/>
+          <w:color w:val="000000"/>
+          <w:sz w:val="24"/>
+          <w:szCs w:val="24"/>
+          <w:u w:val="none"/>
+          <w:bdr w:val="none" w:color="auto" w:sz="0" w:space="0"/>
+          <w:shd w:val="clear" w:fill="FFFFFF"/>
+          <w:vertAlign w:val="baseline"/>
+        </w:rPr>
+        <w:t>ENQUIRE</w:t>
+      </w:r>
+      <w:r>
+        <w:rPr>
+          <w:rFonts w:hint="default" w:ascii="Times New Roman" w:hAnsi="Times New Roman" w:cs="Times New Roman"/>
+          <w:b w:val="0"/>
+          <w:sz w:val="24"/>
+          <w:szCs w:val="24"/>
+          <w:u w:val="none"/>
+          <w:bdr w:val="none" w:color="auto" w:sz="0" w:space="0"/>
+          <w:shd w:val="clear" w:fill="FFFFFF"/>
+        </w:rPr>
+        <w:fldChar w:fldCharType="end"/>
+      </w:r>
+      <w:r>
+        <w:rPr>
+          <w:rFonts w:hint="default" w:ascii="Times New Roman" w:hAnsi="Times New Roman" w:cs="Times New Roman"/>
+          <w:i w:val="0"/>
+          <w:color w:val="000000"/>
+          <w:sz w:val="24"/>
+          <w:szCs w:val="24"/>
+          <w:u w:val="none"/>
+          <w:bdr w:val="none" w:color="auto" w:sz="0" w:space="0"/>
+          <w:shd w:val="clear" w:fill="FFFFFF"/>
+          <w:vertAlign w:val="baseline"/>
+        </w:rPr>
+        <w:t xml:space="preserve"> (written by </w:t>
+      </w:r>
+      <w:r>
+        <w:rPr>
+          <w:rFonts w:hint="default" w:ascii="Times New Roman" w:hAnsi="Times New Roman" w:cs="Times New Roman"/>
+          <w:b w:val="0"/>
+          <w:sz w:val="24"/>
+          <w:szCs w:val="24"/>
+          <w:u w:val="none"/>
+          <w:bdr w:val="none" w:color="auto" w:sz="0" w:space="0"/>
+          <w:shd w:val="clear" w:fill="FFFFFF"/>
+        </w:rPr>
+        <w:fldChar w:fldCharType="begin"/>
+      </w:r>
+      <w:r>
+        <w:rPr>
+          <w:rFonts w:hint="default" w:ascii="Times New Roman" w:hAnsi="Times New Roman" w:cs="Times New Roman"/>
+          <w:b w:val="0"/>
+          <w:sz w:val="24"/>
+          <w:szCs w:val="24"/>
+          <w:u w:val="none"/>
+          <w:bdr w:val="none" w:color="auto" w:sz="0" w:space="0"/>
+          <w:shd w:val="clear" w:fill="FFFFFF"/>
+        </w:rPr>
+        <w:instrText xml:space="preserve"> HYPERLINK "http://en.wikipedia.org/wiki/Tim_Berners-Lee" </w:instrText>
+      </w:r>
+      <w:r>
+        <w:rPr>
+          <w:rFonts w:hint="default" w:ascii="Times New Roman" w:hAnsi="Times New Roman" w:cs="Times New Roman"/>
+          <w:b w:val="0"/>
+          <w:sz w:val="24"/>
+          <w:szCs w:val="24"/>
+          <w:u w:val="none"/>
+          <w:bdr w:val="none" w:color="auto" w:sz="0" w:space="0"/>
+          <w:shd w:val="clear" w:fill="FFFFFF"/>
+        </w:rPr>
+        <w:fldChar w:fldCharType="separate"/>
+      </w:r>
+      <w:r>
+        <w:rPr>
+          <w:rStyle w:val="12"/>
+          <w:rFonts w:hint="default" w:ascii="Times New Roman" w:hAnsi="Times New Roman" w:cs="Times New Roman"/>
+          <w:i w:val="0"/>
+          <w:color w:val="000000"/>
+          <w:sz w:val="24"/>
+          <w:szCs w:val="24"/>
+          <w:u w:val="none"/>
+          <w:bdr w:val="none" w:color="auto" w:sz="0" w:space="0"/>
+          <w:shd w:val="clear" w:fill="FFFFFF"/>
+          <w:vertAlign w:val="baseline"/>
+        </w:rPr>
+        <w:t>Tim Berners-Lee</w:t>
+      </w:r>
+      <w:r>
+        <w:rPr>
+          <w:rFonts w:hint="default" w:ascii="Times New Roman" w:hAnsi="Times New Roman" w:cs="Times New Roman"/>
+          <w:b w:val="0"/>
+          <w:sz w:val="24"/>
+          <w:szCs w:val="24"/>
+          <w:u w:val="none"/>
+          <w:bdr w:val="none" w:color="auto" w:sz="0" w:space="0"/>
+          <w:shd w:val="clear" w:fill="FFFFFF"/>
+        </w:rPr>
+        <w:fldChar w:fldCharType="end"/>
+      </w:r>
+      <w:r>
+        <w:rPr>
+          <w:rFonts w:hint="default" w:ascii="Times New Roman" w:hAnsi="Times New Roman" w:cs="Times New Roman"/>
+          <w:i w:val="0"/>
+          <w:color w:val="000000"/>
+          <w:sz w:val="24"/>
+          <w:szCs w:val="24"/>
+          <w:u w:val="none"/>
+          <w:bdr w:val="none" w:color="auto" w:sz="0" w:space="0"/>
+          <w:shd w:val="clear" w:fill="FFFFFF"/>
+          <w:vertAlign w:val="baseline"/>
+        </w:rPr>
+        <w:t>), a hypertext program that allowed scientists at the particle physics lab to keep track of people, software, and projects using hypertext (hyperlinks).The other invention was emoticon which was proposed by Kevin Mackenzie then Scott Fahlman in 1982 proposed emoticons with color after jocks where the modern emoticon was born.</w:t>
+      </w:r>
+    </w:p>
+    <w:p>
+      <w:pPr>
+        <w:pStyle w:val="8"/>
+        <w:keepNext w:val="0"/>
+        <w:keepLines w:val="0"/>
+        <w:widowControl/>
+        <w:suppressLineNumbers w:val="0"/>
+        <w:pBdr>
+          <w:top w:val="none" w:color="auto" w:sz="0" w:space="0"/>
+          <w:left w:val="none" w:color="auto" w:sz="0" w:space="0"/>
+          <w:bottom w:val="none" w:color="auto" w:sz="0" w:space="0"/>
+          <w:right w:val="none" w:color="auto" w:sz="0" w:space="0"/>
+        </w:pBdr>
+        <w:shd w:val="clear" w:fill="FFFFFF"/>
+        <w:bidi w:val="0"/>
+        <w:spacing w:before="0" w:beforeAutospacing="0" w:after="0" w:afterAutospacing="0" w:line="19" w:lineRule="atLeast"/>
+        <w:jc w:val="both"/>
+        <w:rPr>
+          <w:rFonts w:hint="default" w:ascii="Times New Roman" w:hAnsi="Times New Roman" w:cs="Times New Roman"/>
+          <w:sz w:val="24"/>
+          <w:szCs w:val="24"/>
+          <w:lang w:val="en-US"/>
+        </w:rPr>
+      </w:pPr>
+      <w:r>
+        <w:rPr>
+          <w:rFonts w:hint="default" w:ascii="Times New Roman" w:hAnsi="Times New Roman" w:cs="Times New Roman"/>
+          <w:i w:val="0"/>
+          <w:color w:val="000000"/>
+          <w:sz w:val="24"/>
+          <w:szCs w:val="24"/>
+          <w:u w:val="none"/>
+          <w:bdr w:val="none" w:color="auto" w:sz="0" w:space="0"/>
+          <w:shd w:val="clear" w:fill="FFFFFF"/>
+          <w:vertAlign w:val="baseline"/>
+        </w:rPr>
+        <w:t xml:space="preserve">In 1984, the </w:t>
+      </w:r>
+      <w:r>
+        <w:rPr>
+          <w:rFonts w:hint="default" w:ascii="Times New Roman" w:hAnsi="Times New Roman" w:cs="Times New Roman"/>
+          <w:b w:val="0"/>
+          <w:sz w:val="24"/>
+          <w:szCs w:val="24"/>
+          <w:u w:val="none"/>
+          <w:bdr w:val="none" w:color="auto" w:sz="0" w:space="0"/>
+          <w:shd w:val="clear" w:fill="FFFFFF"/>
+        </w:rPr>
+        <w:fldChar w:fldCharType="begin"/>
+      </w:r>
+      <w:r>
+        <w:rPr>
+          <w:rFonts w:hint="default" w:ascii="Times New Roman" w:hAnsi="Times New Roman" w:cs="Times New Roman"/>
+          <w:b w:val="0"/>
+          <w:sz w:val="24"/>
+          <w:szCs w:val="24"/>
+          <w:u w:val="none"/>
+          <w:bdr w:val="none" w:color="auto" w:sz="0" w:space="0"/>
+          <w:shd w:val="clear" w:fill="FFFFFF"/>
+        </w:rPr>
+        <w:instrText xml:space="preserve"> HYPERLINK "https://en.wikipedia.org/wiki/National_Science_Foundation" </w:instrText>
+      </w:r>
+      <w:r>
+        <w:rPr>
+          <w:rFonts w:hint="default" w:ascii="Times New Roman" w:hAnsi="Times New Roman" w:cs="Times New Roman"/>
+          <w:b w:val="0"/>
+          <w:sz w:val="24"/>
+          <w:szCs w:val="24"/>
+          <w:u w:val="none"/>
+          <w:bdr w:val="none" w:color="auto" w:sz="0" w:space="0"/>
+          <w:shd w:val="clear" w:fill="FFFFFF"/>
+        </w:rPr>
+        <w:fldChar w:fldCharType="separate"/>
+      </w:r>
+      <w:r>
+        <w:rPr>
+          <w:rStyle w:val="12"/>
+          <w:rFonts w:hint="default" w:ascii="Times New Roman" w:hAnsi="Times New Roman" w:cs="Times New Roman"/>
+          <w:i w:val="0"/>
+          <w:color w:val="000000"/>
+          <w:sz w:val="24"/>
+          <w:szCs w:val="24"/>
+          <w:u w:val="none"/>
+          <w:bdr w:val="none" w:color="auto" w:sz="0" w:space="0"/>
+          <w:shd w:val="clear" w:fill="FFFFFF"/>
+          <w:vertAlign w:val="baseline"/>
+        </w:rPr>
+        <w:t>National Science Foundation (NSF)</w:t>
+      </w:r>
+      <w:r>
+        <w:rPr>
+          <w:rFonts w:hint="default" w:ascii="Times New Roman" w:hAnsi="Times New Roman" w:cs="Times New Roman"/>
+          <w:b w:val="0"/>
+          <w:sz w:val="24"/>
+          <w:szCs w:val="24"/>
+          <w:u w:val="none"/>
+          <w:bdr w:val="none" w:color="auto" w:sz="0" w:space="0"/>
+          <w:shd w:val="clear" w:fill="FFFFFF"/>
+        </w:rPr>
+        <w:fldChar w:fldCharType="end"/>
+      </w:r>
+      <w:r>
+        <w:rPr>
+          <w:rFonts w:hint="default" w:ascii="Times New Roman" w:hAnsi="Times New Roman" w:cs="Times New Roman"/>
+          <w:i w:val="0"/>
+          <w:color w:val="000000"/>
+          <w:sz w:val="24"/>
+          <w:szCs w:val="24"/>
+          <w:u w:val="none"/>
+          <w:bdr w:val="none" w:color="auto" w:sz="0" w:space="0"/>
+          <w:shd w:val="clear" w:fill="FFFFFF"/>
+          <w:vertAlign w:val="baseline"/>
+        </w:rPr>
+        <w:t xml:space="preserve"> commissioned the construction of a 1.5 megabit/second network which became known as </w:t>
+      </w:r>
+      <w:r>
+        <w:rPr>
+          <w:rFonts w:hint="default" w:ascii="Times New Roman" w:hAnsi="Times New Roman" w:cs="Times New Roman"/>
+          <w:b w:val="0"/>
+          <w:sz w:val="24"/>
+          <w:szCs w:val="24"/>
+          <w:u w:val="none"/>
+          <w:bdr w:val="none" w:color="auto" w:sz="0" w:space="0"/>
+          <w:shd w:val="clear" w:fill="FFFFFF"/>
+        </w:rPr>
+        <w:fldChar w:fldCharType="begin"/>
+      </w:r>
+      <w:r>
+        <w:rPr>
+          <w:rFonts w:hint="default" w:ascii="Times New Roman" w:hAnsi="Times New Roman" w:cs="Times New Roman"/>
+          <w:b w:val="0"/>
+          <w:sz w:val="24"/>
+          <w:szCs w:val="24"/>
+          <w:u w:val="none"/>
+          <w:bdr w:val="none" w:color="auto" w:sz="0" w:space="0"/>
+          <w:shd w:val="clear" w:fill="FFFFFF"/>
+        </w:rPr>
+        <w:instrText xml:space="preserve"> HYPERLINK "https://en.wikipedia.org/wiki/National_Science_Foundation_Network" </w:instrText>
+      </w:r>
+      <w:r>
+        <w:rPr>
+          <w:rFonts w:hint="default" w:ascii="Times New Roman" w:hAnsi="Times New Roman" w:cs="Times New Roman"/>
+          <w:b w:val="0"/>
+          <w:sz w:val="24"/>
+          <w:szCs w:val="24"/>
+          <w:u w:val="none"/>
+          <w:bdr w:val="none" w:color="auto" w:sz="0" w:space="0"/>
+          <w:shd w:val="clear" w:fill="FFFFFF"/>
+        </w:rPr>
+        <w:fldChar w:fldCharType="separate"/>
+      </w:r>
+      <w:r>
+        <w:rPr>
+          <w:rStyle w:val="12"/>
+          <w:rFonts w:hint="default" w:ascii="Times New Roman" w:hAnsi="Times New Roman" w:cs="Times New Roman"/>
+          <w:i w:val="0"/>
+          <w:color w:val="000000"/>
+          <w:sz w:val="24"/>
+          <w:szCs w:val="24"/>
+          <w:u w:val="none"/>
+          <w:bdr w:val="none" w:color="auto" w:sz="0" w:space="0"/>
+          <w:shd w:val="clear" w:fill="FFFFFF"/>
+          <w:vertAlign w:val="baseline"/>
+        </w:rPr>
+        <w:t>NSFNET</w:t>
+      </w:r>
+      <w:r>
+        <w:rPr>
+          <w:rFonts w:hint="default" w:ascii="Times New Roman" w:hAnsi="Times New Roman" w:cs="Times New Roman"/>
+          <w:b w:val="0"/>
+          <w:sz w:val="24"/>
+          <w:szCs w:val="24"/>
+          <w:u w:val="none"/>
+          <w:bdr w:val="none" w:color="auto" w:sz="0" w:space="0"/>
+          <w:shd w:val="clear" w:fill="FFFFFF"/>
+        </w:rPr>
+        <w:fldChar w:fldCharType="end"/>
+      </w:r>
+      <w:r>
+        <w:rPr>
+          <w:rFonts w:hint="default" w:ascii="Times New Roman" w:hAnsi="Times New Roman" w:cs="Times New Roman"/>
+          <w:i w:val="0"/>
+          <w:color w:val="000000"/>
+          <w:sz w:val="24"/>
+          <w:szCs w:val="24"/>
+          <w:u w:val="none"/>
+          <w:bdr w:val="none" w:color="auto" w:sz="0" w:space="0"/>
+          <w:shd w:val="clear" w:fill="FFFFFF"/>
+          <w:vertAlign w:val="baseline"/>
+        </w:rPr>
+        <w:t xml:space="preserve">.  Soon after, other commercial e-mail services were connected such as OnTyme, Telemail, and </w:t>
+      </w:r>
+      <w:r>
+        <w:rPr>
+          <w:rFonts w:hint="default" w:ascii="Times New Roman" w:hAnsi="Times New Roman" w:cs="Times New Roman"/>
+          <w:b w:val="0"/>
+          <w:sz w:val="24"/>
+          <w:szCs w:val="24"/>
+          <w:u w:val="none"/>
+          <w:bdr w:val="none" w:color="auto" w:sz="0" w:space="0"/>
+          <w:shd w:val="clear" w:fill="FFFFFF"/>
+        </w:rPr>
+        <w:fldChar w:fldCharType="begin"/>
+      </w:r>
+      <w:r>
+        <w:rPr>
+          <w:rFonts w:hint="default" w:ascii="Times New Roman" w:hAnsi="Times New Roman" w:cs="Times New Roman"/>
+          <w:b w:val="0"/>
+          <w:sz w:val="24"/>
+          <w:szCs w:val="24"/>
+          <w:u w:val="none"/>
+          <w:bdr w:val="none" w:color="auto" w:sz="0" w:space="0"/>
+          <w:shd w:val="clear" w:fill="FFFFFF"/>
+        </w:rPr>
+        <w:instrText xml:space="preserve"> HYPERLINK "https://en.wikipedia.org/wiki/CompuServe" </w:instrText>
+      </w:r>
+      <w:r>
+        <w:rPr>
+          <w:rFonts w:hint="default" w:ascii="Times New Roman" w:hAnsi="Times New Roman" w:cs="Times New Roman"/>
+          <w:b w:val="0"/>
+          <w:sz w:val="24"/>
+          <w:szCs w:val="24"/>
+          <w:u w:val="none"/>
+          <w:bdr w:val="none" w:color="auto" w:sz="0" w:space="0"/>
+          <w:shd w:val="clear" w:fill="FFFFFF"/>
+        </w:rPr>
+        <w:fldChar w:fldCharType="separate"/>
+      </w:r>
+      <w:r>
+        <w:rPr>
+          <w:rStyle w:val="12"/>
+          <w:rFonts w:hint="default" w:ascii="Times New Roman" w:hAnsi="Times New Roman" w:cs="Times New Roman"/>
+          <w:i w:val="0"/>
+          <w:color w:val="000000"/>
+          <w:sz w:val="24"/>
+          <w:szCs w:val="24"/>
+          <w:u w:val="none"/>
+          <w:bdr w:val="none" w:color="auto" w:sz="0" w:space="0"/>
+          <w:shd w:val="clear" w:fill="FFFFFF"/>
+          <w:vertAlign w:val="baseline"/>
+        </w:rPr>
+        <w:t>CompuServe</w:t>
+      </w:r>
+      <w:r>
+        <w:rPr>
+          <w:rFonts w:hint="default" w:ascii="Times New Roman" w:hAnsi="Times New Roman" w:cs="Times New Roman"/>
+          <w:b w:val="0"/>
+          <w:sz w:val="24"/>
+          <w:szCs w:val="24"/>
+          <w:u w:val="none"/>
+          <w:bdr w:val="none" w:color="auto" w:sz="0" w:space="0"/>
+          <w:shd w:val="clear" w:fill="FFFFFF"/>
+        </w:rPr>
+        <w:fldChar w:fldCharType="end"/>
+      </w:r>
+      <w:r>
+        <w:rPr>
+          <w:rFonts w:hint="default" w:ascii="Times New Roman" w:hAnsi="Times New Roman" w:cs="Times New Roman"/>
+          <w:i w:val="0"/>
+          <w:color w:val="000000"/>
+          <w:sz w:val="24"/>
+          <w:szCs w:val="24"/>
+          <w:u w:val="none"/>
+          <w:bdr w:val="none" w:color="auto" w:sz="0" w:space="0"/>
+          <w:shd w:val="clear" w:fill="FFFFFF"/>
+          <w:vertAlign w:val="baseline"/>
+        </w:rPr>
+        <w:t xml:space="preserve">. Three </w:t>
+      </w:r>
+      <w:r>
+        <w:rPr>
+          <w:rFonts w:hint="default" w:ascii="Times New Roman" w:hAnsi="Times New Roman" w:cs="Times New Roman"/>
+          <w:b w:val="0"/>
+          <w:sz w:val="24"/>
+          <w:szCs w:val="24"/>
+          <w:u w:val="none"/>
+          <w:bdr w:val="none" w:color="auto" w:sz="0" w:space="0"/>
+          <w:shd w:val="clear" w:fill="FFFFFF"/>
+        </w:rPr>
+        <w:fldChar w:fldCharType="begin"/>
+      </w:r>
+      <w:r>
+        <w:rPr>
+          <w:rFonts w:hint="default" w:ascii="Times New Roman" w:hAnsi="Times New Roman" w:cs="Times New Roman"/>
+          <w:b w:val="0"/>
+          <w:sz w:val="24"/>
+          <w:szCs w:val="24"/>
+          <w:u w:val="none"/>
+          <w:bdr w:val="none" w:color="auto" w:sz="0" w:space="0"/>
+          <w:shd w:val="clear" w:fill="FFFFFF"/>
+        </w:rPr>
+        <w:instrText xml:space="preserve"> HYPERLINK "https://en.wikipedia.org/wiki/Internet_service_provider" </w:instrText>
+      </w:r>
+      <w:r>
+        <w:rPr>
+          <w:rFonts w:hint="default" w:ascii="Times New Roman" w:hAnsi="Times New Roman" w:cs="Times New Roman"/>
+          <w:b w:val="0"/>
+          <w:sz w:val="24"/>
+          <w:szCs w:val="24"/>
+          <w:u w:val="none"/>
+          <w:bdr w:val="none" w:color="auto" w:sz="0" w:space="0"/>
+          <w:shd w:val="clear" w:fill="FFFFFF"/>
+        </w:rPr>
+        <w:fldChar w:fldCharType="separate"/>
+      </w:r>
+      <w:r>
+        <w:rPr>
+          <w:rStyle w:val="12"/>
+          <w:rFonts w:hint="default" w:ascii="Times New Roman" w:hAnsi="Times New Roman" w:cs="Times New Roman"/>
+          <w:i w:val="0"/>
+          <w:color w:val="000000"/>
+          <w:sz w:val="24"/>
+          <w:szCs w:val="24"/>
+          <w:u w:val="none"/>
+          <w:bdr w:val="none" w:color="auto" w:sz="0" w:space="0"/>
+          <w:shd w:val="clear" w:fill="FFFFFF"/>
+          <w:vertAlign w:val="baseline"/>
+        </w:rPr>
+        <w:t>Internet Service Providers (ISPs)</w:t>
+      </w:r>
+      <w:r>
+        <w:rPr>
+          <w:rFonts w:hint="default" w:ascii="Times New Roman" w:hAnsi="Times New Roman" w:cs="Times New Roman"/>
+          <w:b w:val="0"/>
+          <w:sz w:val="24"/>
+          <w:szCs w:val="24"/>
+          <w:u w:val="none"/>
+          <w:bdr w:val="none" w:color="auto" w:sz="0" w:space="0"/>
+          <w:shd w:val="clear" w:fill="FFFFFF"/>
+        </w:rPr>
+        <w:fldChar w:fldCharType="end"/>
+      </w:r>
+      <w:r>
+        <w:rPr>
+          <w:rFonts w:hint="default" w:ascii="Times New Roman" w:hAnsi="Times New Roman" w:cs="Times New Roman"/>
+          <w:i w:val="0"/>
+          <w:color w:val="000000"/>
+          <w:sz w:val="24"/>
+          <w:szCs w:val="24"/>
+          <w:u w:val="none"/>
+          <w:bdr w:val="none" w:color="auto" w:sz="0" w:space="0"/>
+          <w:shd w:val="clear" w:fill="FFFFFF"/>
+          <w:vertAlign w:val="baseline"/>
+        </w:rPr>
+        <w:t xml:space="preserve"> were also created: </w:t>
+      </w:r>
+      <w:r>
+        <w:rPr>
+          <w:rFonts w:hint="default" w:ascii="Times New Roman" w:hAnsi="Times New Roman" w:cs="Times New Roman"/>
+          <w:b w:val="0"/>
+          <w:sz w:val="24"/>
+          <w:szCs w:val="24"/>
+          <w:u w:val="none"/>
+          <w:bdr w:val="none" w:color="auto" w:sz="0" w:space="0"/>
+          <w:shd w:val="clear" w:fill="FFFFFF"/>
+        </w:rPr>
+        <w:fldChar w:fldCharType="begin"/>
+      </w:r>
+      <w:r>
+        <w:rPr>
+          <w:rFonts w:hint="default" w:ascii="Times New Roman" w:hAnsi="Times New Roman" w:cs="Times New Roman"/>
+          <w:b w:val="0"/>
+          <w:sz w:val="24"/>
+          <w:szCs w:val="24"/>
+          <w:u w:val="none"/>
+          <w:bdr w:val="none" w:color="auto" w:sz="0" w:space="0"/>
+          <w:shd w:val="clear" w:fill="FFFFFF"/>
+        </w:rPr>
+        <w:instrText xml:space="preserve"> HYPERLINK "https://en.wikipedia.org/wiki/UUNET" </w:instrText>
+      </w:r>
+      <w:r>
+        <w:rPr>
+          <w:rFonts w:hint="default" w:ascii="Times New Roman" w:hAnsi="Times New Roman" w:cs="Times New Roman"/>
+          <w:b w:val="0"/>
+          <w:sz w:val="24"/>
+          <w:szCs w:val="24"/>
+          <w:u w:val="none"/>
+          <w:bdr w:val="none" w:color="auto" w:sz="0" w:space="0"/>
+          <w:shd w:val="clear" w:fill="FFFFFF"/>
+        </w:rPr>
+        <w:fldChar w:fldCharType="separate"/>
+      </w:r>
+      <w:r>
+        <w:rPr>
+          <w:rStyle w:val="12"/>
+          <w:rFonts w:hint="default" w:ascii="Times New Roman" w:hAnsi="Times New Roman" w:cs="Times New Roman"/>
+          <w:i w:val="0"/>
+          <w:color w:val="000000"/>
+          <w:sz w:val="24"/>
+          <w:szCs w:val="24"/>
+          <w:u w:val="none"/>
+          <w:bdr w:val="none" w:color="auto" w:sz="0" w:space="0"/>
+          <w:shd w:val="clear" w:fill="FFFFFF"/>
+          <w:vertAlign w:val="baseline"/>
+        </w:rPr>
+        <w:t>UUNET</w:t>
+      </w:r>
+      <w:r>
+        <w:rPr>
+          <w:rFonts w:hint="default" w:ascii="Times New Roman" w:hAnsi="Times New Roman" w:cs="Times New Roman"/>
+          <w:b w:val="0"/>
+          <w:sz w:val="24"/>
+          <w:szCs w:val="24"/>
+          <w:u w:val="none"/>
+          <w:bdr w:val="none" w:color="auto" w:sz="0" w:space="0"/>
+          <w:shd w:val="clear" w:fill="FFFFFF"/>
+        </w:rPr>
+        <w:fldChar w:fldCharType="end"/>
+      </w:r>
+      <w:r>
+        <w:rPr>
+          <w:rFonts w:hint="default" w:ascii="Times New Roman" w:hAnsi="Times New Roman" w:cs="Times New Roman"/>
+          <w:i w:val="0"/>
+          <w:color w:val="000000"/>
+          <w:sz w:val="24"/>
+          <w:szCs w:val="24"/>
+          <w:u w:val="none"/>
+          <w:bdr w:val="none" w:color="auto" w:sz="0" w:space="0"/>
+          <w:shd w:val="clear" w:fill="FFFFFF"/>
+          <w:vertAlign w:val="baseline"/>
+        </w:rPr>
+        <w:t xml:space="preserve">, </w:t>
+      </w:r>
+      <w:r>
+        <w:rPr>
+          <w:rFonts w:hint="default" w:ascii="Times New Roman" w:hAnsi="Times New Roman" w:cs="Times New Roman"/>
+          <w:b w:val="0"/>
+          <w:sz w:val="24"/>
+          <w:szCs w:val="24"/>
+          <w:u w:val="none"/>
+          <w:bdr w:val="none" w:color="auto" w:sz="0" w:space="0"/>
+          <w:shd w:val="clear" w:fill="FFFFFF"/>
+        </w:rPr>
+        <w:fldChar w:fldCharType="begin"/>
+      </w:r>
+      <w:r>
+        <w:rPr>
+          <w:rFonts w:hint="default" w:ascii="Times New Roman" w:hAnsi="Times New Roman" w:cs="Times New Roman"/>
+          <w:b w:val="0"/>
+          <w:sz w:val="24"/>
+          <w:szCs w:val="24"/>
+          <w:u w:val="none"/>
+          <w:bdr w:val="none" w:color="auto" w:sz="0" w:space="0"/>
+          <w:shd w:val="clear" w:fill="FFFFFF"/>
+        </w:rPr>
+        <w:instrText xml:space="preserve"> HYPERLINK "https://en.wikipedia.org/wiki/PSINet" </w:instrText>
+      </w:r>
+      <w:r>
+        <w:rPr>
+          <w:rFonts w:hint="default" w:ascii="Times New Roman" w:hAnsi="Times New Roman" w:cs="Times New Roman"/>
+          <w:b w:val="0"/>
+          <w:sz w:val="24"/>
+          <w:szCs w:val="24"/>
+          <w:u w:val="none"/>
+          <w:bdr w:val="none" w:color="auto" w:sz="0" w:space="0"/>
+          <w:shd w:val="clear" w:fill="FFFFFF"/>
+        </w:rPr>
+        <w:fldChar w:fldCharType="separate"/>
+      </w:r>
+      <w:r>
+        <w:rPr>
+          <w:rStyle w:val="12"/>
+          <w:rFonts w:hint="default" w:ascii="Times New Roman" w:hAnsi="Times New Roman" w:cs="Times New Roman"/>
+          <w:i w:val="0"/>
+          <w:color w:val="000000"/>
+          <w:sz w:val="24"/>
+          <w:szCs w:val="24"/>
+          <w:u w:val="none"/>
+          <w:bdr w:val="none" w:color="auto" w:sz="0" w:space="0"/>
+          <w:shd w:val="clear" w:fill="FFFFFF"/>
+          <w:vertAlign w:val="baseline"/>
+        </w:rPr>
+        <w:t>PSINET</w:t>
+      </w:r>
+      <w:r>
+        <w:rPr>
+          <w:rFonts w:hint="default" w:ascii="Times New Roman" w:hAnsi="Times New Roman" w:cs="Times New Roman"/>
+          <w:b w:val="0"/>
+          <w:sz w:val="24"/>
+          <w:szCs w:val="24"/>
+          <w:u w:val="none"/>
+          <w:bdr w:val="none" w:color="auto" w:sz="0" w:space="0"/>
+          <w:shd w:val="clear" w:fill="FFFFFF"/>
+        </w:rPr>
+        <w:fldChar w:fldCharType="end"/>
+      </w:r>
+      <w:r>
+        <w:rPr>
+          <w:rFonts w:hint="default" w:ascii="Times New Roman" w:hAnsi="Times New Roman" w:cs="Times New Roman"/>
+          <w:i w:val="0"/>
+          <w:color w:val="000000"/>
+          <w:sz w:val="24"/>
+          <w:szCs w:val="24"/>
+          <w:u w:val="none"/>
+          <w:bdr w:val="none" w:color="auto" w:sz="0" w:space="0"/>
+          <w:shd w:val="clear" w:fill="FFFFFF"/>
+          <w:vertAlign w:val="baseline"/>
+        </w:rPr>
+        <w:t xml:space="preserve">, and </w:t>
+      </w:r>
+      <w:r>
+        <w:rPr>
+          <w:rFonts w:hint="default" w:ascii="Times New Roman" w:hAnsi="Times New Roman" w:cs="Times New Roman"/>
+          <w:b w:val="0"/>
+          <w:sz w:val="24"/>
+          <w:szCs w:val="24"/>
+          <w:u w:val="none"/>
+          <w:bdr w:val="none" w:color="auto" w:sz="0" w:space="0"/>
+          <w:shd w:val="clear" w:fill="FFFFFF"/>
+        </w:rPr>
+        <w:fldChar w:fldCharType="begin"/>
+      </w:r>
+      <w:r>
+        <w:rPr>
+          <w:rFonts w:hint="default" w:ascii="Times New Roman" w:hAnsi="Times New Roman" w:cs="Times New Roman"/>
+          <w:b w:val="0"/>
+          <w:sz w:val="24"/>
+          <w:szCs w:val="24"/>
+          <w:u w:val="none"/>
+          <w:bdr w:val="none" w:color="auto" w:sz="0" w:space="0"/>
+          <w:shd w:val="clear" w:fill="FFFFFF"/>
+        </w:rPr>
+        <w:instrText xml:space="preserve"> HYPERLINK "https://en.wikipedia.org/wiki/CERFnet" </w:instrText>
+      </w:r>
+      <w:r>
+        <w:rPr>
+          <w:rFonts w:hint="default" w:ascii="Times New Roman" w:hAnsi="Times New Roman" w:cs="Times New Roman"/>
+          <w:b w:val="0"/>
+          <w:sz w:val="24"/>
+          <w:szCs w:val="24"/>
+          <w:u w:val="none"/>
+          <w:bdr w:val="none" w:color="auto" w:sz="0" w:space="0"/>
+          <w:shd w:val="clear" w:fill="FFFFFF"/>
+        </w:rPr>
+        <w:fldChar w:fldCharType="separate"/>
+      </w:r>
+      <w:r>
+        <w:rPr>
+          <w:rStyle w:val="12"/>
+          <w:rFonts w:hint="default" w:ascii="Times New Roman" w:hAnsi="Times New Roman" w:cs="Times New Roman"/>
+          <w:i w:val="0"/>
+          <w:color w:val="000000"/>
+          <w:sz w:val="24"/>
+          <w:szCs w:val="24"/>
+          <w:u w:val="none"/>
+          <w:bdr w:val="none" w:color="auto" w:sz="0" w:space="0"/>
+          <w:shd w:val="clear" w:fill="FFFFFF"/>
+          <w:vertAlign w:val="baseline"/>
+        </w:rPr>
+        <w:t>CERFNET</w:t>
+      </w:r>
+      <w:r>
+        <w:rPr>
+          <w:rFonts w:hint="default" w:ascii="Times New Roman" w:hAnsi="Times New Roman" w:cs="Times New Roman"/>
+          <w:b w:val="0"/>
+          <w:sz w:val="24"/>
+          <w:szCs w:val="24"/>
+          <w:u w:val="none"/>
+          <w:bdr w:val="none" w:color="auto" w:sz="0" w:space="0"/>
+          <w:shd w:val="clear" w:fill="FFFFFF"/>
+        </w:rPr>
+        <w:fldChar w:fldCharType="end"/>
+      </w:r>
+      <w:r>
+        <w:rPr>
+          <w:rFonts w:hint="default" w:ascii="Times New Roman" w:hAnsi="Times New Roman" w:cs="Times New Roman"/>
+          <w:i w:val="0"/>
+          <w:color w:val="000000"/>
+          <w:sz w:val="24"/>
+          <w:szCs w:val="24"/>
+          <w:u w:val="none"/>
+          <w:bdr w:val="none" w:color="auto" w:sz="0" w:space="0"/>
+          <w:shd w:val="clear" w:fill="FFFFFF"/>
+          <w:vertAlign w:val="baseline"/>
+        </w:rPr>
+        <w:t>. More and more seperate networks were created that eventually interconnected with this large, growing network of networks</w:t>
+      </w:r>
+      <w:r>
+        <w:rPr>
+          <w:rFonts w:hint="default" w:ascii="Times New Roman" w:hAnsi="Times New Roman" w:cs="Times New Roman"/>
+          <w:i w:val="0"/>
+          <w:color w:val="000000"/>
+          <w:sz w:val="24"/>
+          <w:szCs w:val="24"/>
+          <w:u w:val="none"/>
+          <w:bdr w:val="none" w:color="auto" w:sz="0" w:space="0"/>
+          <w:shd w:val="clear" w:fill="FFFFFF"/>
+          <w:vertAlign w:val="baseline"/>
+          <w:lang w:val="en-US"/>
+        </w:rPr>
+        <w:t>.</w:t>
+      </w:r>
+    </w:p>
+    <w:p>
+      <w:pPr>
+        <w:pStyle w:val="8"/>
+        <w:keepNext w:val="0"/>
+        <w:keepLines w:val="0"/>
+        <w:widowControl/>
+        <w:suppressLineNumbers w:val="0"/>
+        <w:pBdr>
+          <w:top w:val="none" w:color="auto" w:sz="0" w:space="0"/>
+          <w:left w:val="none" w:color="auto" w:sz="0" w:space="0"/>
+          <w:bottom w:val="none" w:color="auto" w:sz="0" w:space="0"/>
+          <w:right w:val="none" w:color="auto" w:sz="0" w:space="0"/>
+        </w:pBdr>
+        <w:shd w:val="clear" w:fill="FFFFFF"/>
+        <w:bidi w:val="0"/>
+        <w:spacing w:before="0" w:beforeAutospacing="0" w:after="0" w:afterAutospacing="0" w:line="19" w:lineRule="atLeast"/>
+        <w:jc w:val="both"/>
+        <w:rPr>
+          <w:rFonts w:hint="default" w:ascii="Times New Roman" w:hAnsi="Times New Roman" w:cs="Times New Roman"/>
+          <w:sz w:val="24"/>
+          <w:szCs w:val="24"/>
+        </w:rPr>
+      </w:pPr>
+      <w:r>
+        <w:rPr>
+          <w:rFonts w:hint="default" w:ascii="Times New Roman" w:hAnsi="Times New Roman" w:cs="Times New Roman"/>
+          <w:i w:val="0"/>
+          <w:color w:val="000000"/>
+          <w:sz w:val="24"/>
+          <w:szCs w:val="24"/>
+          <w:u w:val="none"/>
+          <w:bdr w:val="none" w:color="auto" w:sz="0" w:space="0"/>
+          <w:shd w:val="clear" w:fill="FFFFFF"/>
+          <w:vertAlign w:val="baseline"/>
+        </w:rPr>
+        <w:t xml:space="preserve">One of the first major Internet worms was released in 1988. Referred to as “The Morris Worm”, it was written by Robert Tappan Morris and caused major interruptions across large parts of the Internet. A year later ,1989,  also brought about the </w:t>
+      </w:r>
+      <w:r>
+        <w:rPr>
+          <w:rFonts w:hint="default" w:ascii="Times New Roman" w:hAnsi="Times New Roman" w:cs="Times New Roman"/>
+          <w:b w:val="0"/>
+          <w:sz w:val="24"/>
+          <w:szCs w:val="24"/>
+          <w:u w:val="none"/>
+          <w:bdr w:val="none" w:color="auto" w:sz="0" w:space="0"/>
+          <w:shd w:val="clear" w:fill="FFFFFF"/>
+        </w:rPr>
+        <w:fldChar w:fldCharType="begin"/>
+      </w:r>
+      <w:r>
+        <w:rPr>
+          <w:rFonts w:hint="default" w:ascii="Times New Roman" w:hAnsi="Times New Roman" w:cs="Times New Roman"/>
+          <w:b w:val="0"/>
+          <w:sz w:val="24"/>
+          <w:szCs w:val="24"/>
+          <w:u w:val="none"/>
+          <w:bdr w:val="none" w:color="auto" w:sz="0" w:space="0"/>
+          <w:shd w:val="clear" w:fill="FFFFFF"/>
+        </w:rPr>
+        <w:instrText xml:space="preserve"> HYPERLINK "http://www.w3.org/History/1989/proposal.html" </w:instrText>
+      </w:r>
+      <w:r>
+        <w:rPr>
+          <w:rFonts w:hint="default" w:ascii="Times New Roman" w:hAnsi="Times New Roman" w:cs="Times New Roman"/>
+          <w:b w:val="0"/>
+          <w:sz w:val="24"/>
+          <w:szCs w:val="24"/>
+          <w:u w:val="none"/>
+          <w:bdr w:val="none" w:color="auto" w:sz="0" w:space="0"/>
+          <w:shd w:val="clear" w:fill="FFFFFF"/>
+        </w:rPr>
+        <w:fldChar w:fldCharType="separate"/>
+      </w:r>
+      <w:r>
+        <w:rPr>
+          <w:rStyle w:val="12"/>
+          <w:rFonts w:hint="default" w:ascii="Times New Roman" w:hAnsi="Times New Roman" w:cs="Times New Roman"/>
+          <w:i w:val="0"/>
+          <w:color w:val="000000"/>
+          <w:sz w:val="24"/>
+          <w:szCs w:val="24"/>
+          <w:u w:val="none"/>
+          <w:bdr w:val="none" w:color="auto" w:sz="0" w:space="0"/>
+          <w:shd w:val="clear" w:fill="FFFFFF"/>
+          <w:vertAlign w:val="baseline"/>
+        </w:rPr>
+        <w:t>proposal for the World Wide Web</w:t>
+      </w:r>
+      <w:r>
+        <w:rPr>
+          <w:rFonts w:hint="default" w:ascii="Times New Roman" w:hAnsi="Times New Roman" w:cs="Times New Roman"/>
+          <w:b w:val="0"/>
+          <w:sz w:val="24"/>
+          <w:szCs w:val="24"/>
+          <w:u w:val="none"/>
+          <w:bdr w:val="none" w:color="auto" w:sz="0" w:space="0"/>
+          <w:shd w:val="clear" w:fill="FFFFFF"/>
+        </w:rPr>
+        <w:fldChar w:fldCharType="end"/>
+      </w:r>
+      <w:r>
+        <w:rPr>
+          <w:rFonts w:hint="default" w:ascii="Times New Roman" w:hAnsi="Times New Roman" w:cs="Times New Roman"/>
+          <w:i w:val="0"/>
+          <w:color w:val="000000"/>
+          <w:sz w:val="24"/>
+          <w:szCs w:val="24"/>
+          <w:u w:val="none"/>
+          <w:bdr w:val="none" w:color="auto" w:sz="0" w:space="0"/>
+          <w:shd w:val="clear" w:fill="FFFFFF"/>
+          <w:vertAlign w:val="baseline"/>
+        </w:rPr>
+        <w:t>, written by Tim Berners-Lee. It was originally published in the March issue of MacWorld, and then redistributed in May 1990. It was written to persuade CERN that a global hypertext system was in CERN’s best interest. It was originally called “Mesh”; the term “World Wide Web” was coined while Berners-Lee was writing the code in 1990.</w:t>
+      </w:r>
+    </w:p>
+    <w:p>
+      <w:pPr>
+        <w:pStyle w:val="8"/>
+        <w:keepNext w:val="0"/>
+        <w:keepLines w:val="0"/>
+        <w:widowControl/>
+        <w:suppressLineNumbers w:val="0"/>
+        <w:pBdr>
+          <w:top w:val="none" w:color="auto" w:sz="0" w:space="0"/>
+          <w:left w:val="none" w:color="auto" w:sz="0" w:space="0"/>
+          <w:bottom w:val="none" w:color="auto" w:sz="0" w:space="0"/>
+          <w:right w:val="none" w:color="auto" w:sz="0" w:space="0"/>
+        </w:pBdr>
+        <w:shd w:val="clear" w:fill="FFFFFF"/>
+        <w:bidi w:val="0"/>
+        <w:spacing w:before="0" w:beforeAutospacing="0" w:after="0" w:afterAutospacing="0" w:line="19" w:lineRule="atLeast"/>
+        <w:jc w:val="both"/>
+        <w:rPr>
+          <w:rFonts w:hint="default" w:ascii="Times New Roman" w:hAnsi="Times New Roman" w:cs="Times New Roman"/>
+          <w:sz w:val="24"/>
+          <w:szCs w:val="24"/>
+        </w:rPr>
+      </w:pPr>
+      <w:r>
+        <w:rPr>
+          <w:rFonts w:hint="default" w:ascii="Times New Roman" w:hAnsi="Times New Roman" w:cs="Times New Roman"/>
+          <w:i w:val="0"/>
+          <w:color w:val="000000"/>
+          <w:sz w:val="24"/>
+          <w:szCs w:val="24"/>
+          <w:u w:val="none"/>
+          <w:bdr w:val="none" w:color="auto" w:sz="0" w:space="0"/>
+          <w:shd w:val="clear" w:fill="FFFFFF"/>
+          <w:vertAlign w:val="baseline"/>
+        </w:rPr>
+        <w:t>In 1991 the first web page was created which brought a major innovation to the internet. In addition MP3 file file format became the standard to share songs and albums through the internet and the first webcam was also deployed at Cambridge University computer lab. Mosaic, the first graphical web browser, was released in 1993. Both the White House and the United Nations came online, marking the beginning of the .gov and .org domain names. The first big competitor, Netscape Navigator, was released the year following.</w:t>
+      </w:r>
+    </w:p>
+    <w:p>
+      <w:pPr>
+        <w:pStyle w:val="8"/>
+        <w:keepNext w:val="0"/>
+        <w:keepLines w:val="0"/>
+        <w:widowControl/>
+        <w:suppressLineNumbers w:val="0"/>
+        <w:pBdr>
+          <w:top w:val="none" w:color="auto" w:sz="0" w:space="0"/>
+          <w:left w:val="none" w:color="auto" w:sz="0" w:space="0"/>
+          <w:bottom w:val="none" w:color="auto" w:sz="0" w:space="0"/>
+          <w:right w:val="none" w:color="auto" w:sz="0" w:space="0"/>
+        </w:pBdr>
+        <w:shd w:val="clear" w:fill="FFFFFF"/>
+        <w:bidi w:val="0"/>
+        <w:spacing w:before="0" w:beforeAutospacing="0" w:after="0" w:afterAutospacing="0" w:line="19" w:lineRule="atLeast"/>
+        <w:jc w:val="both"/>
+        <w:rPr>
+          <w:rFonts w:hint="default" w:ascii="Times New Roman" w:hAnsi="Times New Roman" w:cs="Times New Roman"/>
+          <w:sz w:val="24"/>
+          <w:szCs w:val="24"/>
+        </w:rPr>
+      </w:pPr>
+      <w:r>
+        <w:rPr>
+          <w:rFonts w:hint="default" w:ascii="Times New Roman" w:hAnsi="Times New Roman" w:cs="Times New Roman"/>
+          <w:i w:val="0"/>
+          <w:color w:val="000000"/>
+          <w:sz w:val="24"/>
+          <w:szCs w:val="24"/>
+          <w:u w:val="none"/>
+          <w:bdr w:val="none" w:color="auto" w:sz="0" w:space="0"/>
+          <w:shd w:val="clear" w:fill="FFFFFF"/>
+          <w:vertAlign w:val="baseline"/>
+        </w:rPr>
+        <w:t>In the commercialization of the internet  two major online businesses got their start the same year. The first sale on 'Echo Bay ' was made that year. Echo Bay later became eBay. Amazon.com also started in 1995, though it didn’t turn a profit for six years, until 2001.</w:t>
+      </w:r>
+    </w:p>
+    <w:p>
+      <w:pPr>
+        <w:pStyle w:val="4"/>
+        <w:keepNext w:val="0"/>
+        <w:keepLines w:val="0"/>
+        <w:widowControl/>
+        <w:suppressLineNumbers w:val="0"/>
+        <w:pBdr>
+          <w:top w:val="none" w:color="auto" w:sz="0" w:space="0"/>
+          <w:left w:val="none" w:color="auto" w:sz="0" w:space="0"/>
+          <w:bottom w:val="none" w:color="auto" w:sz="0" w:space="0"/>
+          <w:right w:val="none" w:color="auto" w:sz="0" w:space="0"/>
+        </w:pBdr>
+        <w:shd w:val="clear" w:fill="FFFFFF"/>
+        <w:bidi w:val="0"/>
+        <w:spacing w:before="0" w:beforeAutospacing="0" w:after="0" w:afterAutospacing="0" w:line="27" w:lineRule="atLeast"/>
+        <w:jc w:val="both"/>
+        <w:rPr>
+          <w:rFonts w:hint="default" w:ascii="Times New Roman" w:hAnsi="Times New Roman" w:cs="Times New Roman"/>
+          <w:sz w:val="24"/>
+          <w:szCs w:val="24"/>
+        </w:rPr>
+      </w:pPr>
+      <w:r>
+        <w:rPr>
+          <w:rFonts w:hint="default" w:ascii="Times New Roman" w:hAnsi="Times New Roman" w:cs="Times New Roman"/>
+          <w:i w:val="0"/>
+          <w:color w:val="000000"/>
+          <w:sz w:val="24"/>
+          <w:szCs w:val="24"/>
+          <w:u w:val="none"/>
+          <w:bdr w:val="none" w:color="auto" w:sz="0" w:space="0"/>
+          <w:shd w:val="clear" w:fill="FFFFFF"/>
+          <w:vertAlign w:val="baseline"/>
+        </w:rPr>
+        <w:t xml:space="preserve">In 1995 Geocities, the Vatican , java and JavaScript were introduced for the first time. ActiveX was launched by Microsoft the following year.In 1996 and 1997 HoTMailL (the first webmail service), “weblog” (the first blog) were launched.Google went live in 1998, making a way by which people find information online. As well, </w:t>
+      </w:r>
+      <w:r>
+        <w:rPr>
+          <w:rFonts w:hint="default" w:ascii="Times New Roman" w:hAnsi="Times New Roman" w:cs="Times New Roman"/>
+          <w:sz w:val="24"/>
+          <w:szCs w:val="24"/>
+          <w:u w:val="none"/>
+          <w:bdr w:val="none" w:color="auto" w:sz="0" w:space="0"/>
+          <w:shd w:val="clear" w:fill="FFFFFF"/>
+        </w:rPr>
+        <w:fldChar w:fldCharType="begin"/>
+      </w:r>
+      <w:r>
+        <w:rPr>
+          <w:rFonts w:hint="default" w:ascii="Times New Roman" w:hAnsi="Times New Roman" w:cs="Times New Roman"/>
+          <w:sz w:val="24"/>
+          <w:szCs w:val="24"/>
+          <w:u w:val="none"/>
+          <w:bdr w:val="none" w:color="auto" w:sz="0" w:space="0"/>
+          <w:shd w:val="clear" w:fill="FFFFFF"/>
+        </w:rPr>
+        <w:instrText xml:space="preserve"> HYPERLINK "http://en.wikipedia.org/wiki/Napster" </w:instrText>
+      </w:r>
+      <w:r>
+        <w:rPr>
+          <w:rFonts w:hint="default" w:ascii="Times New Roman" w:hAnsi="Times New Roman" w:cs="Times New Roman"/>
+          <w:sz w:val="24"/>
+          <w:szCs w:val="24"/>
+          <w:u w:val="none"/>
+          <w:bdr w:val="none" w:color="auto" w:sz="0" w:space="0"/>
+          <w:shd w:val="clear" w:fill="FFFFFF"/>
+        </w:rPr>
+        <w:fldChar w:fldCharType="separate"/>
+      </w:r>
+      <w:r>
+        <w:rPr>
+          <w:rStyle w:val="12"/>
+          <w:rFonts w:hint="default" w:ascii="Times New Roman" w:hAnsi="Times New Roman" w:cs="Times New Roman"/>
+          <w:i w:val="0"/>
+          <w:color w:val="000000"/>
+          <w:sz w:val="24"/>
+          <w:szCs w:val="24"/>
+          <w:u w:val="none"/>
+          <w:bdr w:val="none" w:color="auto" w:sz="0" w:space="0"/>
+          <w:shd w:val="clear" w:fill="FFFFFF"/>
+          <w:vertAlign w:val="baseline"/>
+        </w:rPr>
+        <w:t>Napster</w:t>
+      </w:r>
+      <w:r>
+        <w:rPr>
+          <w:rFonts w:hint="default" w:ascii="Times New Roman" w:hAnsi="Times New Roman" w:cs="Times New Roman"/>
+          <w:sz w:val="24"/>
+          <w:szCs w:val="24"/>
+          <w:u w:val="none"/>
+          <w:bdr w:val="none" w:color="auto" w:sz="0" w:space="0"/>
+          <w:shd w:val="clear" w:fill="FFFFFF"/>
+        </w:rPr>
+        <w:fldChar w:fldCharType="end"/>
+      </w:r>
+      <w:r>
+        <w:rPr>
+          <w:rFonts w:hint="default" w:ascii="Times New Roman" w:hAnsi="Times New Roman" w:cs="Times New Roman"/>
+          <w:i w:val="0"/>
+          <w:color w:val="000000"/>
+          <w:sz w:val="24"/>
+          <w:szCs w:val="24"/>
+          <w:u w:val="none"/>
+          <w:bdr w:val="none" w:color="auto" w:sz="0" w:space="0"/>
+          <w:shd w:val="clear" w:fill="FFFFFF"/>
+          <w:vertAlign w:val="baseline"/>
+        </w:rPr>
+        <w:t xml:space="preserve"> launched, opening up the gates to mainstream file-sharing of audio files over the internet.</w:t>
+      </w:r>
+    </w:p>
+    <w:p>
+      <w:pPr>
+        <w:pStyle w:val="8"/>
+        <w:keepNext w:val="0"/>
+        <w:keepLines w:val="0"/>
+        <w:widowControl/>
+        <w:suppressLineNumbers w:val="0"/>
+        <w:bidi w:val="0"/>
+        <w:spacing w:before="0" w:beforeAutospacing="0" w:after="0" w:afterAutospacing="0" w:line="21" w:lineRule="atLeast"/>
+        <w:jc w:val="both"/>
+        <w:rPr>
+          <w:rFonts w:hint="default" w:ascii="Times New Roman" w:hAnsi="Times New Roman" w:cs="Times New Roman"/>
+          <w:sz w:val="24"/>
+          <w:szCs w:val="24"/>
+        </w:rPr>
+      </w:pPr>
+      <w:r>
+        <w:rPr>
+          <w:rFonts w:hint="default" w:ascii="Times New Roman" w:hAnsi="Times New Roman" w:cs="Times New Roman"/>
+          <w:i w:val="0"/>
+          <w:color w:val="000000"/>
+          <w:sz w:val="24"/>
+          <w:szCs w:val="24"/>
+          <w:u w:val="none"/>
+          <w:shd w:val="clear" w:fill="FFFFFF"/>
+          <w:vertAlign w:val="baseline"/>
+        </w:rPr>
+        <w:t xml:space="preserve">2000 was the year of the </w:t>
+      </w:r>
+      <w:r>
+        <w:rPr>
+          <w:rFonts w:hint="default" w:ascii="Times New Roman" w:hAnsi="Times New Roman" w:cs="Times New Roman"/>
+          <w:b w:val="0"/>
+          <w:sz w:val="24"/>
+          <w:szCs w:val="24"/>
+          <w:u w:val="none"/>
+        </w:rPr>
+        <w:fldChar w:fldCharType="begin"/>
+      </w:r>
+      <w:r>
+        <w:rPr>
+          <w:rFonts w:hint="default" w:ascii="Times New Roman" w:hAnsi="Times New Roman" w:cs="Times New Roman"/>
+          <w:b w:val="0"/>
+          <w:sz w:val="24"/>
+          <w:szCs w:val="24"/>
+          <w:u w:val="none"/>
+        </w:rPr>
+        <w:instrText xml:space="preserve"> HYPERLINK "http://en.wikipedia.org/wiki/Dotcom_bubble" \l "The_bubble_bursts" </w:instrText>
+      </w:r>
+      <w:r>
+        <w:rPr>
+          <w:rFonts w:hint="default" w:ascii="Times New Roman" w:hAnsi="Times New Roman" w:cs="Times New Roman"/>
+          <w:b w:val="0"/>
+          <w:sz w:val="24"/>
+          <w:szCs w:val="24"/>
+          <w:u w:val="none"/>
+        </w:rPr>
+        <w:fldChar w:fldCharType="separate"/>
+      </w:r>
+      <w:r>
+        <w:rPr>
+          <w:rStyle w:val="12"/>
+          <w:rFonts w:hint="default" w:ascii="Times New Roman" w:hAnsi="Times New Roman" w:cs="Times New Roman"/>
+          <w:i w:val="0"/>
+          <w:color w:val="000000"/>
+          <w:sz w:val="24"/>
+          <w:szCs w:val="24"/>
+          <w:u w:val="none"/>
+          <w:shd w:val="clear" w:fill="FFFFFF"/>
+          <w:vertAlign w:val="baseline"/>
+        </w:rPr>
+        <w:t>dotcom collapse</w:t>
+      </w:r>
+      <w:r>
+        <w:rPr>
+          <w:rFonts w:hint="default" w:ascii="Times New Roman" w:hAnsi="Times New Roman" w:cs="Times New Roman"/>
+          <w:b w:val="0"/>
+          <w:sz w:val="24"/>
+          <w:szCs w:val="24"/>
+          <w:u w:val="none"/>
+        </w:rPr>
+        <w:fldChar w:fldCharType="end"/>
+      </w:r>
+      <w:r>
+        <w:rPr>
+          <w:rFonts w:hint="default" w:ascii="Times New Roman" w:hAnsi="Times New Roman" w:cs="Times New Roman"/>
+          <w:i w:val="0"/>
+          <w:color w:val="000000"/>
+          <w:sz w:val="24"/>
+          <w:szCs w:val="24"/>
+          <w:u w:val="none"/>
+          <w:shd w:val="clear" w:fill="FFFFFF"/>
+          <w:vertAlign w:val="baseline"/>
+        </w:rPr>
+        <w:t xml:space="preserve">, resulting in huge losses for legions of investors. Hundreds of companies closed, some of which had never turned a profit for their investors.In the next year,2001, Wikipedia was launched that paved the way for collective web content generation/social media. By 2003 Skype was onair giving user-friendly interface to voice and IP calling. MySpace became the most popular social network at that time.Another major advance in 2003 was the signing of the Controlling the Assault of Non-Solicited Pornography and Marketing Act of 2003, better known as the </w:t>
+      </w:r>
+      <w:r>
+        <w:rPr>
+          <w:rFonts w:hint="default" w:ascii="Times New Roman" w:hAnsi="Times New Roman" w:cs="Times New Roman"/>
+          <w:b w:val="0"/>
+          <w:sz w:val="24"/>
+          <w:szCs w:val="24"/>
+          <w:u w:val="none"/>
+        </w:rPr>
+        <w:fldChar w:fldCharType="begin"/>
+      </w:r>
+      <w:r>
+        <w:rPr>
+          <w:rFonts w:hint="default" w:ascii="Times New Roman" w:hAnsi="Times New Roman" w:cs="Times New Roman"/>
+          <w:b w:val="0"/>
+          <w:sz w:val="24"/>
+          <w:szCs w:val="24"/>
+          <w:u w:val="none"/>
+        </w:rPr>
+        <w:instrText xml:space="preserve"> HYPERLINK "http://en.wikipedia.org/wiki/CAN-SPAM_Act" </w:instrText>
+      </w:r>
+      <w:r>
+        <w:rPr>
+          <w:rFonts w:hint="default" w:ascii="Times New Roman" w:hAnsi="Times New Roman" w:cs="Times New Roman"/>
+          <w:b w:val="0"/>
+          <w:sz w:val="24"/>
+          <w:szCs w:val="24"/>
+          <w:u w:val="none"/>
+        </w:rPr>
+        <w:fldChar w:fldCharType="separate"/>
+      </w:r>
+      <w:r>
+        <w:rPr>
+          <w:rStyle w:val="12"/>
+          <w:rFonts w:hint="default" w:ascii="Times New Roman" w:hAnsi="Times New Roman" w:cs="Times New Roman"/>
+          <w:i w:val="0"/>
+          <w:color w:val="000000"/>
+          <w:sz w:val="24"/>
+          <w:szCs w:val="24"/>
+          <w:u w:val="none"/>
+          <w:shd w:val="clear" w:fill="FFFFFF"/>
+          <w:vertAlign w:val="baseline"/>
+        </w:rPr>
+        <w:t>CAN-SPAM Act</w:t>
+      </w:r>
+      <w:r>
+        <w:rPr>
+          <w:rFonts w:hint="default" w:ascii="Times New Roman" w:hAnsi="Times New Roman" w:cs="Times New Roman"/>
+          <w:b w:val="0"/>
+          <w:sz w:val="24"/>
+          <w:szCs w:val="24"/>
+          <w:u w:val="none"/>
+        </w:rPr>
+        <w:fldChar w:fldCharType="end"/>
+      </w:r>
+      <w:r>
+        <w:rPr>
+          <w:rFonts w:hint="default" w:ascii="Times New Roman" w:hAnsi="Times New Roman" w:cs="Times New Roman"/>
+          <w:i w:val="0"/>
+          <w:color w:val="000000"/>
+          <w:sz w:val="24"/>
+          <w:szCs w:val="24"/>
+          <w:u w:val="none"/>
+          <w:shd w:val="clear" w:fill="FFFFFF"/>
+          <w:vertAlign w:val="baseline"/>
+        </w:rPr>
+        <w:t xml:space="preserve">.Social media–sites and web applications that allow its users to create and share content and to connect with one another–started around this period(2004). </w:t>
+      </w:r>
+      <w:r>
+        <w:rPr>
+          <w:rFonts w:hint="default" w:ascii="Times New Roman" w:hAnsi="Times New Roman" w:cs="Times New Roman"/>
+          <w:b w:val="0"/>
+          <w:sz w:val="24"/>
+          <w:szCs w:val="24"/>
+          <w:u w:val="none"/>
+        </w:rPr>
+        <w:fldChar w:fldCharType="begin"/>
+      </w:r>
+      <w:r>
+        <w:rPr>
+          <w:rFonts w:hint="default" w:ascii="Times New Roman" w:hAnsi="Times New Roman" w:cs="Times New Roman"/>
+          <w:b w:val="0"/>
+          <w:sz w:val="24"/>
+          <w:szCs w:val="24"/>
+          <w:u w:val="none"/>
+        </w:rPr>
+        <w:instrText xml:space="preserve"> HYPERLINK "http://facebook.com/" </w:instrText>
+      </w:r>
+      <w:r>
+        <w:rPr>
+          <w:rFonts w:hint="default" w:ascii="Times New Roman" w:hAnsi="Times New Roman" w:cs="Times New Roman"/>
+          <w:b w:val="0"/>
+          <w:sz w:val="24"/>
+          <w:szCs w:val="24"/>
+          <w:u w:val="none"/>
+        </w:rPr>
+        <w:fldChar w:fldCharType="separate"/>
+      </w:r>
+      <w:r>
+        <w:rPr>
+          <w:rStyle w:val="12"/>
+          <w:rFonts w:hint="default" w:ascii="Times New Roman" w:hAnsi="Times New Roman" w:cs="Times New Roman"/>
+          <w:i w:val="0"/>
+          <w:color w:val="000000"/>
+          <w:sz w:val="24"/>
+          <w:szCs w:val="24"/>
+          <w:u w:val="none"/>
+          <w:shd w:val="clear" w:fill="FFFFFF"/>
+          <w:vertAlign w:val="baseline"/>
+        </w:rPr>
+        <w:t>Facebook</w:t>
+      </w:r>
+      <w:r>
+        <w:rPr>
+          <w:rFonts w:hint="default" w:ascii="Times New Roman" w:hAnsi="Times New Roman" w:cs="Times New Roman"/>
+          <w:b w:val="0"/>
+          <w:sz w:val="24"/>
+          <w:szCs w:val="24"/>
+          <w:u w:val="none"/>
+        </w:rPr>
+        <w:fldChar w:fldCharType="end"/>
+      </w:r>
+      <w:r>
+        <w:rPr>
+          <w:rFonts w:hint="default" w:ascii="Times New Roman" w:hAnsi="Times New Roman" w:cs="Times New Roman"/>
+          <w:i w:val="0"/>
+          <w:color w:val="000000"/>
+          <w:sz w:val="24"/>
+          <w:szCs w:val="24"/>
+          <w:u w:val="none"/>
+          <w:shd w:val="clear" w:fill="FFFFFF"/>
+          <w:vertAlign w:val="baseline"/>
+        </w:rPr>
+        <w:t xml:space="preserve"> launched in 2004, though at the time it was only open to college students and was called “The Facebook”; later on, “The” was dropped from the name, though the URL </w:t>
+      </w:r>
+      <w:r>
+        <w:rPr>
+          <w:rFonts w:hint="default" w:ascii="Times New Roman" w:hAnsi="Times New Roman" w:cs="Times New Roman"/>
+          <w:b w:val="0"/>
+          <w:sz w:val="24"/>
+          <w:szCs w:val="24"/>
+          <w:u w:val="none"/>
+        </w:rPr>
+        <w:fldChar w:fldCharType="begin"/>
+      </w:r>
+      <w:r>
+        <w:rPr>
+          <w:rFonts w:hint="default" w:ascii="Times New Roman" w:hAnsi="Times New Roman" w:cs="Times New Roman"/>
+          <w:b w:val="0"/>
+          <w:sz w:val="24"/>
+          <w:szCs w:val="24"/>
+          <w:u w:val="none"/>
+        </w:rPr>
+        <w:instrText xml:space="preserve"> HYPERLINK "http://thefacebook.com/" </w:instrText>
+      </w:r>
+      <w:r>
+        <w:rPr>
+          <w:rFonts w:hint="default" w:ascii="Times New Roman" w:hAnsi="Times New Roman" w:cs="Times New Roman"/>
+          <w:b w:val="0"/>
+          <w:sz w:val="24"/>
+          <w:szCs w:val="24"/>
+          <w:u w:val="none"/>
+        </w:rPr>
+        <w:fldChar w:fldCharType="separate"/>
+      </w:r>
+      <w:r>
+        <w:rPr>
+          <w:rStyle w:val="12"/>
+          <w:rFonts w:hint="default" w:ascii="Times New Roman" w:hAnsi="Times New Roman" w:cs="Times New Roman"/>
+          <w:i w:val="0"/>
+          <w:color w:val="000000"/>
+          <w:sz w:val="24"/>
+          <w:szCs w:val="24"/>
+          <w:u w:val="none"/>
+          <w:shd w:val="clear" w:fill="FFFFFF"/>
+          <w:vertAlign w:val="baseline"/>
+        </w:rPr>
+        <w:t>http://www.thefacebook.com</w:t>
+      </w:r>
+      <w:r>
+        <w:rPr>
+          <w:rFonts w:hint="default" w:ascii="Times New Roman" w:hAnsi="Times New Roman" w:cs="Times New Roman"/>
+          <w:b w:val="0"/>
+          <w:sz w:val="24"/>
+          <w:szCs w:val="24"/>
+          <w:u w:val="none"/>
+        </w:rPr>
+        <w:fldChar w:fldCharType="end"/>
+      </w:r>
+      <w:r>
+        <w:rPr>
+          <w:rFonts w:hint="default" w:ascii="Times New Roman" w:hAnsi="Times New Roman" w:cs="Times New Roman"/>
+          <w:i w:val="0"/>
+          <w:color w:val="000000"/>
+          <w:sz w:val="24"/>
+          <w:szCs w:val="24"/>
+          <w:u w:val="none"/>
+          <w:shd w:val="clear" w:fill="FFFFFF"/>
+          <w:vertAlign w:val="baseline"/>
+        </w:rPr>
+        <w:t xml:space="preserve"> still works.</w:t>
+      </w:r>
+    </w:p>
+    <w:p>
+      <w:pPr>
+        <w:pStyle w:val="8"/>
+        <w:keepNext w:val="0"/>
+        <w:keepLines w:val="0"/>
+        <w:widowControl/>
+        <w:suppressLineNumbers w:val="0"/>
+        <w:bidi w:val="0"/>
+        <w:spacing w:before="0" w:beforeAutospacing="0" w:after="0" w:afterAutospacing="0" w:line="21" w:lineRule="atLeast"/>
+        <w:jc w:val="both"/>
+        <w:rPr>
+          <w:rFonts w:hint="default" w:ascii="Times New Roman" w:hAnsi="Times New Roman" w:cs="Times New Roman"/>
+          <w:sz w:val="24"/>
+          <w:szCs w:val="24"/>
+        </w:rPr>
+      </w:pPr>
+      <w:r>
+        <w:rPr>
+          <w:rFonts w:hint="default" w:ascii="Times New Roman" w:hAnsi="Times New Roman" w:cs="Times New Roman"/>
+          <w:i w:val="0"/>
+          <w:color w:val="000000"/>
+          <w:sz w:val="24"/>
+          <w:szCs w:val="24"/>
+          <w:u w:val="none"/>
+          <w:shd w:val="clear" w:fill="FFFFFF"/>
+          <w:vertAlign w:val="baseline"/>
+        </w:rPr>
+        <w:t>In 2005 Youtube was the next to be launched by bringing free online video hosting and sharing.</w:t>
+      </w:r>
+      <w:r>
+        <w:rPr>
+          <w:rFonts w:hint="default" w:ascii="Times New Roman" w:hAnsi="Times New Roman" w:cs="Times New Roman"/>
+          <w:b w:val="0"/>
+          <w:sz w:val="24"/>
+          <w:szCs w:val="24"/>
+          <w:u w:val="none"/>
+        </w:rPr>
+        <w:fldChar w:fldCharType="begin"/>
+      </w:r>
+      <w:r>
+        <w:rPr>
+          <w:rFonts w:hint="default" w:ascii="Times New Roman" w:hAnsi="Times New Roman" w:cs="Times New Roman"/>
+          <w:b w:val="0"/>
+          <w:sz w:val="24"/>
+          <w:szCs w:val="24"/>
+          <w:u w:val="none"/>
+        </w:rPr>
+        <w:instrText xml:space="preserve"> HYPERLINK "https://www.hulu.com/welcome?orig_referrer=https://www.webfx.com/blog" </w:instrText>
+      </w:r>
+      <w:r>
+        <w:rPr>
+          <w:rFonts w:hint="default" w:ascii="Times New Roman" w:hAnsi="Times New Roman" w:cs="Times New Roman"/>
+          <w:b w:val="0"/>
+          <w:sz w:val="24"/>
+          <w:szCs w:val="24"/>
+          <w:u w:val="none"/>
+        </w:rPr>
+        <w:fldChar w:fldCharType="separate"/>
+      </w:r>
+      <w:r>
+        <w:rPr>
+          <w:rStyle w:val="12"/>
+          <w:rFonts w:hint="default" w:ascii="Times New Roman" w:hAnsi="Times New Roman" w:cs="Times New Roman"/>
+          <w:i w:val="0"/>
+          <w:color w:val="000000"/>
+          <w:sz w:val="24"/>
+          <w:szCs w:val="24"/>
+          <w:u w:val="none"/>
+          <w:shd w:val="clear" w:fill="FFFFFF"/>
+          <w:vertAlign w:val="baseline"/>
+        </w:rPr>
+        <w:t>Hulu</w:t>
+      </w:r>
+      <w:r>
+        <w:rPr>
+          <w:rFonts w:hint="default" w:ascii="Times New Roman" w:hAnsi="Times New Roman" w:cs="Times New Roman"/>
+          <w:b w:val="0"/>
+          <w:sz w:val="24"/>
+          <w:szCs w:val="24"/>
+          <w:u w:val="none"/>
+        </w:rPr>
+        <w:fldChar w:fldCharType="end"/>
+      </w:r>
+      <w:r>
+        <w:rPr>
+          <w:rFonts w:hint="default" w:ascii="Times New Roman" w:hAnsi="Times New Roman" w:cs="Times New Roman"/>
+          <w:i w:val="0"/>
+          <w:color w:val="000000"/>
+          <w:sz w:val="24"/>
+          <w:szCs w:val="24"/>
+          <w:u w:val="none"/>
+          <w:shd w:val="clear" w:fill="FFFFFF"/>
+          <w:vertAlign w:val="baseline"/>
+        </w:rPr>
+        <w:t xml:space="preserve"> was first launched in 2007, a joint venture between ABC, NBC, and Fox to make popular TV shows available to watch online.One of the biggest innovation of 2007 was almost certainly the </w:t>
+      </w:r>
+      <w:r>
+        <w:rPr>
+          <w:rFonts w:hint="default" w:ascii="Times New Roman" w:hAnsi="Times New Roman" w:cs="Times New Roman"/>
+          <w:b w:val="0"/>
+          <w:sz w:val="24"/>
+          <w:szCs w:val="24"/>
+          <w:u w:val="none"/>
+        </w:rPr>
+        <w:fldChar w:fldCharType="begin"/>
+      </w:r>
+      <w:r>
+        <w:rPr>
+          <w:rFonts w:hint="default" w:ascii="Times New Roman" w:hAnsi="Times New Roman" w:cs="Times New Roman"/>
+          <w:b w:val="0"/>
+          <w:sz w:val="24"/>
+          <w:szCs w:val="24"/>
+          <w:u w:val="none"/>
+        </w:rPr>
+        <w:instrText xml:space="preserve"> HYPERLINK "http://www.apple.com/iphone/" </w:instrText>
+      </w:r>
+      <w:r>
+        <w:rPr>
+          <w:rFonts w:hint="default" w:ascii="Times New Roman" w:hAnsi="Times New Roman" w:cs="Times New Roman"/>
+          <w:b w:val="0"/>
+          <w:sz w:val="24"/>
+          <w:szCs w:val="24"/>
+          <w:u w:val="none"/>
+        </w:rPr>
+        <w:fldChar w:fldCharType="separate"/>
+      </w:r>
+      <w:r>
+        <w:rPr>
+          <w:rStyle w:val="12"/>
+          <w:rFonts w:hint="default" w:ascii="Times New Roman" w:hAnsi="Times New Roman" w:cs="Times New Roman"/>
+          <w:i w:val="0"/>
+          <w:color w:val="000000"/>
+          <w:sz w:val="24"/>
+          <w:szCs w:val="24"/>
+          <w:u w:val="none"/>
+          <w:shd w:val="clear" w:fill="FFFFFF"/>
+          <w:vertAlign w:val="baseline"/>
+        </w:rPr>
+        <w:t>iPhone</w:t>
+      </w:r>
+      <w:r>
+        <w:rPr>
+          <w:rFonts w:hint="default" w:ascii="Times New Roman" w:hAnsi="Times New Roman" w:cs="Times New Roman"/>
+          <w:b w:val="0"/>
+          <w:sz w:val="24"/>
+          <w:szCs w:val="24"/>
+          <w:u w:val="none"/>
+        </w:rPr>
+        <w:fldChar w:fldCharType="end"/>
+      </w:r>
+      <w:r>
+        <w:rPr>
+          <w:rFonts w:hint="default" w:ascii="Times New Roman" w:hAnsi="Times New Roman" w:cs="Times New Roman"/>
+          <w:i w:val="0"/>
+          <w:color w:val="000000"/>
+          <w:sz w:val="24"/>
+          <w:szCs w:val="24"/>
+          <w:u w:val="none"/>
+          <w:shd w:val="clear" w:fill="FFFFFF"/>
+          <w:vertAlign w:val="baseline"/>
+        </w:rPr>
+        <w:t>, which was almost wholly responsible for renewed interest in mobile web applications and design. The 2008  U.S Presidential election placed the Internet squarely at the forefront of politics and campaigning.</w:t>
+      </w:r>
+    </w:p>
+    <w:p>
+      <w:pPr>
+        <w:pStyle w:val="8"/>
+        <w:keepNext w:val="0"/>
+        <w:keepLines w:val="0"/>
+        <w:widowControl/>
+        <w:suppressLineNumbers w:val="0"/>
+        <w:pBdr>
+          <w:top w:val="none" w:color="auto" w:sz="0" w:space="0"/>
+          <w:left w:val="none" w:color="auto" w:sz="0" w:space="0"/>
+          <w:bottom w:val="none" w:color="auto" w:sz="0" w:space="0"/>
+          <w:right w:val="none" w:color="auto" w:sz="0" w:space="0"/>
+        </w:pBdr>
+        <w:shd w:val="clear" w:fill="FFFFFF"/>
+        <w:bidi w:val="0"/>
+        <w:spacing w:before="0" w:beforeAutospacing="0" w:after="100" w:afterAutospacing="0" w:line="19" w:lineRule="atLeast"/>
+        <w:jc w:val="both"/>
+        <w:rPr>
+          <w:rFonts w:hint="default" w:ascii="Times New Roman" w:hAnsi="Times New Roman" w:cs="Times New Roman"/>
+          <w:sz w:val="24"/>
+          <w:szCs w:val="24"/>
+        </w:rPr>
+      </w:pPr>
+      <w:r>
+        <w:rPr>
+          <w:rFonts w:hint="default" w:ascii="Times New Roman" w:hAnsi="Times New Roman" w:cs="Times New Roman"/>
+          <w:i w:val="0"/>
+          <w:color w:val="000000"/>
+          <w:sz w:val="24"/>
+          <w:szCs w:val="24"/>
+          <w:u w:val="none"/>
+          <w:bdr w:val="none" w:color="auto" w:sz="0" w:space="0"/>
+          <w:shd w:val="clear" w:fill="FFFFFF"/>
+          <w:vertAlign w:val="baseline"/>
+        </w:rPr>
+        <w:t> Indeed, the Internet has severely matured since its birth many years ago. Today almost 4.39 billion people use the Internet. The Internet Corporation for Assigned Names and Numbers (ICANN) is the authority that coordinates the assignment of unique identifiers on the Internet, including domain names, Internet Protocol addresses, and protocol port and parameter numbers. Because the Internet is a distributed network comprising many voluntarily interconnected networks, the Internet, as such, has no governing body.</w:t>
+      </w:r>
+    </w:p>
+    <w:p>
+      <w:pPr>
+        <w:numPr>
+          <w:numId w:val="0"/>
+        </w:numPr>
+        <w:spacing w:before="240" w:after="160" w:line="259" w:lineRule="auto"/>
+        <w:rPr>
+          <w:rFonts w:ascii="Times New Roman" w:hAnsi="Times New Roman" w:eastAsia="Times New Roman" w:cs="Times New Roman"/>
+          <w:sz w:val="28"/>
+          <w:szCs w:val="28"/>
+          <w:rtl w:val="0"/>
+        </w:rPr>
+      </w:pPr>
+    </w:p>
+    <w:p>
+      <w:pPr>
+        <w:spacing w:before="240" w:after="160" w:line="259" w:lineRule="auto"/>
+        <w:rPr>
+          <w:rFonts w:ascii="Times New Roman" w:hAnsi="Times New Roman" w:eastAsia="Times New Roman" w:cs="Times New Roman"/>
+          <w:sz w:val="28"/>
+          <w:szCs w:val="28"/>
+        </w:rPr>
+      </w:pPr>
+      <w:r>
+        <w:rPr>
+          <w:rFonts w:ascii="Times New Roman" w:hAnsi="Times New Roman" w:eastAsia="Times New Roman" w:cs="Times New Roman"/>
+          <w:sz w:val="28"/>
+          <w:szCs w:val="28"/>
+          <w:rtl w:val="0"/>
+        </w:rPr>
+        <w:t>2.View the 5-10 popular websites of your choice from web archive URL and put your observation and assessment.</w:t>
+      </w:r>
+    </w:p>
+    <w:p>
+      <w:pPr>
+        <w:spacing w:before="240" w:after="160" w:line="259" w:lineRule="auto"/>
+        <w:rPr>
+          <w:rFonts w:ascii="Times New Roman" w:hAnsi="Times New Roman" w:eastAsia="Times New Roman" w:cs="Times New Roman"/>
+          <w:sz w:val="28"/>
+          <w:szCs w:val="28"/>
+        </w:rPr>
+      </w:pPr>
+      <w:r>
+        <w:rPr>
+          <w:rFonts w:ascii="Times New Roman" w:hAnsi="Times New Roman" w:eastAsia="Times New Roman" w:cs="Times New Roman"/>
+          <w:sz w:val="28"/>
+          <w:szCs w:val="28"/>
+          <w:rtl w:val="0"/>
+        </w:rPr>
+        <w:t>3. List 5 website each on the 12 categories you learned</w:t>
+      </w:r>
+    </w:p>
+    <w:p>
+      <w:pPr>
+        <w:numPr>
+          <w:ilvl w:val="0"/>
+          <w:numId w:val="2"/>
+        </w:numPr>
+        <w:spacing w:before="240" w:after="160" w:line="259" w:lineRule="auto"/>
         <w:ind w:left="720" w:hanging="360"/>
         <w:rPr>
           <w:rFonts w:ascii="Times New Roman" w:hAnsi="Times New Roman" w:eastAsia="Times New Roman" w:cs="Times New Roman"/>
@@ -617,41 +3418,89 @@
           <w:szCs w:val="28"/>
         </w:rPr>
       </w:pPr>
+    </w:p>
+    <w:p>
+      <w:pPr>
+        <w:spacing w:before="240" w:after="160" w:line="259" w:lineRule="auto"/>
+        <w:ind w:left="0" w:firstLine="0"/>
+        <w:rPr>
+          <w:rFonts w:ascii="Times New Roman" w:hAnsi="Times New Roman" w:eastAsia="Times New Roman" w:cs="Times New Roman"/>
+          <w:sz w:val="28"/>
+          <w:szCs w:val="28"/>
+        </w:rPr>
+      </w:pPr>
+    </w:p>
+    <w:p>
+      <w:pPr>
+        <w:spacing w:before="240" w:after="160" w:line="259" w:lineRule="auto"/>
+        <w:ind w:left="0" w:firstLine="0"/>
+        <w:rPr>
+          <w:rFonts w:ascii="Times New Roman" w:hAnsi="Times New Roman" w:eastAsia="Times New Roman" w:cs="Times New Roman"/>
+          <w:sz w:val="28"/>
+          <w:szCs w:val="28"/>
+        </w:rPr>
+      </w:pPr>
+    </w:p>
+    <w:p>
+      <w:pPr>
+        <w:spacing w:before="240" w:after="160" w:line="259" w:lineRule="auto"/>
+        <w:ind w:left="0" w:firstLine="0"/>
+        <w:rPr>
+          <w:rFonts w:ascii="Times New Roman" w:hAnsi="Times New Roman" w:eastAsia="Times New Roman" w:cs="Times New Roman"/>
+          <w:sz w:val="28"/>
+          <w:szCs w:val="28"/>
+          <w:rtl w:val="0"/>
+        </w:rPr>
+      </w:pPr>
+    </w:p>
+    <w:p>
+      <w:pPr>
+        <w:spacing w:before="240" w:after="160" w:line="259" w:lineRule="auto"/>
+        <w:ind w:left="0" w:firstLine="0"/>
+        <w:rPr>
+          <w:rFonts w:ascii="Times New Roman" w:hAnsi="Times New Roman" w:eastAsia="Times New Roman" w:cs="Times New Roman"/>
+          <w:sz w:val="28"/>
+          <w:szCs w:val="28"/>
+          <w:rtl w:val="0"/>
+        </w:rPr>
+      </w:pPr>
+    </w:p>
+    <w:p>
+      <w:pPr>
+        <w:spacing w:before="240" w:after="160" w:line="259" w:lineRule="auto"/>
+        <w:ind w:left="0" w:firstLine="0"/>
+        <w:rPr>
+          <w:rFonts w:ascii="Times New Roman" w:hAnsi="Times New Roman" w:eastAsia="Times New Roman" w:cs="Times New Roman"/>
+          <w:sz w:val="28"/>
+          <w:szCs w:val="28"/>
+          <w:rtl w:val="0"/>
+        </w:rPr>
+      </w:pPr>
+    </w:p>
+    <w:p>
+      <w:pPr>
+        <w:spacing w:before="240" w:after="160" w:line="259" w:lineRule="auto"/>
+        <w:ind w:left="0" w:firstLine="0"/>
+        <w:rPr>
+          <w:rFonts w:ascii="Times New Roman" w:hAnsi="Times New Roman" w:eastAsia="Times New Roman" w:cs="Times New Roman"/>
+          <w:sz w:val="28"/>
+          <w:szCs w:val="28"/>
+          <w:rtl w:val="0"/>
+        </w:rPr>
+      </w:pPr>
+    </w:p>
+    <w:p>
+      <w:pPr>
+        <w:spacing w:before="240" w:after="160" w:line="259" w:lineRule="auto"/>
+        <w:ind w:left="0" w:firstLine="0"/>
+        <w:rPr>
+          <w:rFonts w:ascii="Times New Roman" w:hAnsi="Times New Roman" w:eastAsia="Times New Roman" w:cs="Times New Roman"/>
+          <w:sz w:val="28"/>
+          <w:szCs w:val="28"/>
+        </w:rPr>
+      </w:pPr>
       <w:bookmarkStart w:id="0" w:name="_GoBack"/>
       <w:bookmarkEnd w:id="0"/>
-    </w:p>
-    <w:p>
-      <w:pPr>
-        <w:spacing w:before="240" w:after="160" w:line="259" w:lineRule="auto"/>
-        <w:ind w:left="0" w:firstLine="0"/>
-        <w:rPr>
-          <w:rFonts w:ascii="Times New Roman" w:hAnsi="Times New Roman" w:eastAsia="Times New Roman" w:cs="Times New Roman"/>
-          <w:sz w:val="28"/>
-          <w:szCs w:val="28"/>
-        </w:rPr>
-      </w:pPr>
-    </w:p>
-    <w:p>
-      <w:pPr>
-        <w:spacing w:before="240" w:after="160" w:line="259" w:lineRule="auto"/>
-        <w:ind w:left="0" w:firstLine="0"/>
-        <w:rPr>
-          <w:rFonts w:ascii="Times New Roman" w:hAnsi="Times New Roman" w:eastAsia="Times New Roman" w:cs="Times New Roman"/>
-          <w:sz w:val="28"/>
-          <w:szCs w:val="28"/>
-        </w:rPr>
-      </w:pPr>
-    </w:p>
-    <w:p>
-      <w:pPr>
-        <w:spacing w:before="240" w:after="160" w:line="259" w:lineRule="auto"/>
-        <w:ind w:left="0" w:firstLine="0"/>
-        <w:rPr>
-          <w:rFonts w:ascii="Times New Roman" w:hAnsi="Times New Roman" w:eastAsia="Times New Roman" w:cs="Times New Roman"/>
-          <w:sz w:val="28"/>
-          <w:szCs w:val="28"/>
-        </w:rPr>
-      </w:pPr>
       <w:r>
         <w:rPr>
           <w:rFonts w:ascii="Times New Roman" w:hAnsi="Times New Roman" w:eastAsia="Times New Roman" w:cs="Times New Roman"/>
@@ -813,7 +3662,26 @@
       </w:rPr>
     </w:lvl>
   </w:abstractNum>
+  <w:abstractNum w:abstractNumId="1">
+    <w:nsid w:val="4357C838"/>
+    <w:multiLevelType w:val="singleLevel"/>
+    <w:tmpl w:val="4357C838"/>
+    <w:lvl w:ilvl="0" w:tentative="0">
+      <w:start w:val="1"/>
+      <w:numFmt w:val="decimal"/>
+      <w:lvlText w:val="%1."/>
+      <w:lvlJc w:val="left"/>
+      <w:pPr>
+        <w:tabs>
+          <w:tab w:val="left" w:pos="312"/>
+        </w:tabs>
+      </w:pPr>
+    </w:lvl>
+  </w:abstractNum>
   <w:num w:numId="1">
+    <w:abstractNumId w:val="1"/>
+  </w:num>
+  <w:num w:numId="2">
     <w:abstractNumId w:val="0"/>
   </w:num>
 </w:numbering>
@@ -824,7 +3692,7 @@
   <w:docDefaults>
     <w:rPrDefault>
       <w:rPr>
-        <w:rFonts w:ascii="Arial" w:hAnsi="Arial" w:eastAsia="Arial" w:cs="Arial"/>
+        <w:rFonts w:ascii="Times New Roman" w:hAnsi="Times New Roman" w:eastAsia="SimSun" w:cs="Times New Roman"/>
       </w:rPr>
     </w:rPrDefault>
   </w:docDefaults>
@@ -1191,12 +4059,12 @@
       <w:szCs w:val="22"/>
     </w:rPr>
   </w:style>
-  <w:style w:type="character" w:default="1" w:styleId="10">
+  <w:style w:type="character" w:default="1" w:styleId="11">
     <w:name w:val="Default Paragraph Font"/>
     <w:semiHidden/>
     <w:uiPriority w:val="0"/>
   </w:style>
-  <w:style w:type="table" w:default="1" w:styleId="11">
+  <w:style w:type="table" w:default="1" w:styleId="13">
     <w:name w:val="Normal Table"/>
     <w:semiHidden/>
     <w:uiPriority w:val="0"/>
@@ -1210,6 +4078,21 @@
     </w:tblPr>
   </w:style>
   <w:style w:type="paragraph" w:styleId="8">
+    <w:name w:val="Normal (Web)"/>
+    <w:uiPriority w:val="0"/>
+    <w:pPr>
+      <w:spacing w:before="0" w:beforeAutospacing="1" w:after="0" w:afterAutospacing="1"/>
+      <w:ind w:left="0" w:right="0"/>
+      <w:jc w:val="left"/>
+    </w:pPr>
+    <w:rPr>
+      <w:kern w:val="0"/>
+      <w:sz w:val="24"/>
+      <w:szCs w:val="24"/>
+      <w:lang w:val="en-US" w:eastAsia="zh-CN" w:bidi="ar"/>
+    </w:rPr>
+  </w:style>
+  <w:style w:type="paragraph" w:styleId="9">
     <w:name w:val="Subtitle"/>
     <w:basedOn w:val="1"/>
     <w:next w:val="1"/>
@@ -1226,7 +4109,7 @@
       <w:szCs w:val="30"/>
     </w:rPr>
   </w:style>
-  <w:style w:type="paragraph" w:styleId="9">
+  <w:style w:type="paragraph" w:styleId="10">
     <w:name w:val="Title"/>
     <w:basedOn w:val="1"/>
     <w:next w:val="1"/>
@@ -1241,7 +4124,16 @@
       <w:szCs w:val="52"/>
     </w:rPr>
   </w:style>
-  <w:style w:type="table" w:customStyle="1" w:styleId="12">
+  <w:style w:type="character" w:styleId="12">
+    <w:name w:val="Hyperlink"/>
+    <w:basedOn w:val="11"/>
+    <w:uiPriority w:val="0"/>
+    <w:rPr>
+      <w:color w:val="0000FF"/>
+      <w:u w:val="single"/>
+    </w:rPr>
+  </w:style>
+  <w:style w:type="table" w:customStyle="1" w:styleId="14">
     <w:name w:val="Table Normal1"/>
     <w:qFormat/>
     <w:uiPriority w:val="0"/>

</xml_diff>